<commit_message>
Subir las tablas del metodo cientifico 1 que se me habian olvidado
</commit_message>
<xml_diff>
--- a/Práctica Método científico 2019 Moodle.docx
+++ b/Práctica Método científico 2019 Moodle.docx
@@ -143,7 +143,7 @@
         <w:rPr>
           <w:rFonts w:ascii="Consolas" w:hAnsi="Consolas"/>
           <w:b/>
-          <w:lang w:val="es-ES"/>
+          <w:lang w:val="en-GB"/>
         </w:rPr>
       </w:pPr>
       <w:r>
@@ -173,16 +173,14 @@
         </w:rPr>
         <w:t xml:space="preserve"> method. </w:t>
       </w:r>
-      <w:proofErr w:type="spellStart"/>
-      <w:r>
-        <w:rPr>
-          <w:rFonts w:ascii="Consolas" w:hAnsi="Consolas"/>
-          <w:b/>
-          <w:lang w:val="es-ES"/>
+      <w:r>
+        <w:rPr>
+          <w:rFonts w:ascii="Consolas" w:hAnsi="Consolas"/>
+          <w:b/>
+          <w:lang w:val="en-GB"/>
         </w:rPr>
         <w:t>Returns</w:t>
       </w:r>
-      <w:proofErr w:type="spellEnd"/>
     </w:p>
     <w:p>
       <w:pPr>
@@ -198,7 +196,7 @@
         <w:rPr>
           <w:rFonts w:ascii="Consolas" w:hAnsi="Consolas"/>
           <w:b/>
-          <w:lang w:val="es-ES"/>
+          <w:lang w:val="en-GB"/>
         </w:rPr>
         <w:tab/>
         <w:t xml:space="preserve"> </w:t>
@@ -219,7 +217,7 @@
         <w:rPr>
           <w:rFonts w:ascii="Consolas" w:hAnsi="Consolas"/>
           <w:b/>
-          <w:lang w:val="es-ES"/>
+          <w:lang w:val="en-GB"/>
         </w:rPr>
       </w:pPr>
       <w:r>
@@ -235,7 +233,7 @@
         <w:rPr>
           <w:rFonts w:ascii="Consolas" w:hAnsi="Consolas"/>
           <w:b/>
-          <w:lang w:val="es-ES"/>
+          <w:lang w:val="en-GB"/>
         </w:rPr>
         <w:t>*</w:t>
       </w:r>
@@ -254,7 +252,7 @@
         <w:rPr>
           <w:rFonts w:ascii="Consolas" w:hAnsi="Consolas"/>
           <w:b/>
-          <w:lang w:val="es-ES"/>
+          <w:lang w:val="en-GB"/>
         </w:rPr>
         <w:tab/>
         <w:t xml:space="preserve"> </w:t>
@@ -550,30 +548,30 @@
         <w:rPr>
           <w:rFonts w:ascii="Consolas" w:hAnsi="Consolas"/>
           <w:b/>
-          <w:lang w:val="es-ES"/>
-        </w:rPr>
-      </w:pPr>
-      <w:r>
-        <w:rPr>
-          <w:rFonts w:ascii="Consolas" w:hAnsi="Consolas"/>
-          <w:b/>
-          <w:lang w:val="en-GB"/>
-        </w:rPr>
-        <w:tab/>
-      </w:r>
-      <w:r>
-        <w:rPr>
-          <w:rFonts w:ascii="Consolas" w:hAnsi="Consolas"/>
-          <w:b/>
-          <w:lang w:val="en-GB"/>
-        </w:rPr>
-        <w:tab/>
-      </w:r>
-      <w:r>
-        <w:rPr>
-          <w:rFonts w:ascii="Consolas" w:hAnsi="Consolas"/>
-          <w:b/>
-          <w:lang w:val="es-ES"/>
+          <w:lang w:val="en-GB"/>
+        </w:rPr>
+      </w:pPr>
+      <w:r>
+        <w:rPr>
+          <w:rFonts w:ascii="Consolas" w:hAnsi="Consolas"/>
+          <w:b/>
+          <w:lang w:val="en-GB"/>
+        </w:rPr>
+        <w:tab/>
+      </w:r>
+      <w:r>
+        <w:rPr>
+          <w:rFonts w:ascii="Consolas" w:hAnsi="Consolas"/>
+          <w:b/>
+          <w:lang w:val="en-GB"/>
+        </w:rPr>
+        <w:tab/>
+      </w:r>
+      <w:r>
+        <w:rPr>
+          <w:rFonts w:ascii="Consolas" w:hAnsi="Consolas"/>
+          <w:b/>
+          <w:lang w:val="en-GB"/>
         </w:rPr>
         <w:t>do</w:t>
       </w:r>
@@ -585,22 +583,22 @@
         <w:rPr>
           <w:rFonts w:ascii="Consolas" w:hAnsi="Consolas"/>
           <w:b/>
-          <w:lang w:val="es-ES"/>
-        </w:rPr>
-      </w:pPr>
-      <w:r>
-        <w:rPr>
-          <w:rFonts w:ascii="Consolas" w:hAnsi="Consolas"/>
-          <w:b/>
-          <w:lang w:val="es-ES"/>
-        </w:rPr>
-        <w:tab/>
-      </w:r>
-      <w:r>
-        <w:rPr>
-          <w:rFonts w:ascii="Consolas" w:hAnsi="Consolas"/>
-          <w:b/>
-          <w:lang w:val="es-ES"/>
+          <w:lang w:val="en-GB"/>
+        </w:rPr>
+      </w:pPr>
+      <w:r>
+        <w:rPr>
+          <w:rFonts w:ascii="Consolas" w:hAnsi="Consolas"/>
+          <w:b/>
+          <w:lang w:val="en-GB"/>
+        </w:rPr>
+        <w:tab/>
+      </w:r>
+      <w:r>
+        <w:rPr>
+          <w:rFonts w:ascii="Consolas" w:hAnsi="Consolas"/>
+          <w:b/>
+          <w:lang w:val="en-GB"/>
         </w:rPr>
         <w:tab/>
         <w:t>{</w:t>
@@ -620,23 +618,23 @@
         <w:rPr>
           <w:rFonts w:ascii="Consolas" w:hAnsi="Consolas"/>
           <w:b/>
-          <w:lang w:val="es-ES"/>
-        </w:rPr>
-        <w:tab/>
-      </w:r>
-      <w:r>
-        <w:rPr>
-          <w:rFonts w:ascii="Consolas" w:hAnsi="Consolas"/>
-          <w:b/>
-          <w:lang w:val="es-ES"/>
-        </w:rPr>
-        <w:tab/>
-      </w:r>
-      <w:r>
-        <w:rPr>
-          <w:rFonts w:ascii="Consolas" w:hAnsi="Consolas"/>
-          <w:b/>
-          <w:lang w:val="es-ES"/>
+          <w:lang w:val="en-GB"/>
+        </w:rPr>
+        <w:tab/>
+      </w:r>
+      <w:r>
+        <w:rPr>
+          <w:rFonts w:ascii="Consolas" w:hAnsi="Consolas"/>
+          <w:b/>
+          <w:lang w:val="en-GB"/>
+        </w:rPr>
+        <w:tab/>
+      </w:r>
+      <w:r>
+        <w:rPr>
+          <w:rFonts w:ascii="Consolas" w:hAnsi="Consolas"/>
+          <w:b/>
+          <w:lang w:val="en-GB"/>
         </w:rPr>
         <w:tab/>
       </w:r>
@@ -842,76 +840,48 @@
         <w:rPr>
           <w:rFonts w:ascii="Consolas" w:hAnsi="Consolas"/>
           <w:b/>
-          <w:lang w:val="es-ES"/>
-        </w:rPr>
-      </w:pPr>
-      <w:r>
-        <w:rPr>
-          <w:rFonts w:ascii="Consolas" w:hAnsi="Consolas"/>
-          <w:b/>
-          <w:lang w:val="en-GB"/>
-        </w:rPr>
-        <w:tab/>
-      </w:r>
-      <w:r>
-        <w:rPr>
-          <w:rFonts w:ascii="Consolas" w:hAnsi="Consolas"/>
-          <w:b/>
-          <w:lang w:val="en-GB"/>
-        </w:rPr>
-        <w:tab/>
-      </w:r>
-      <w:r>
-        <w:rPr>
-          <w:rFonts w:ascii="Consolas" w:hAnsi="Consolas"/>
-          <w:b/>
-          <w:lang w:val="en-GB"/>
-        </w:rPr>
-        <w:tab/>
-      </w:r>
-      <w:r>
-        <w:rPr>
-          <w:rFonts w:ascii="Consolas" w:hAnsi="Consolas"/>
-          <w:b/>
-          <w:lang w:val="en-GB"/>
-        </w:rPr>
-        <w:tab/>
-      </w:r>
-      <w:proofErr w:type="spellStart"/>
-      <w:r>
-        <w:rPr>
-          <w:rFonts w:ascii="Consolas" w:hAnsi="Consolas"/>
-          <w:b/>
-          <w:lang w:val="es-ES"/>
-        </w:rPr>
-        <w:t>if</w:t>
-      </w:r>
-      <w:proofErr w:type="spellEnd"/>
-      <w:r>
-        <w:rPr>
-          <w:rFonts w:ascii="Consolas" w:hAnsi="Consolas"/>
-          <w:b/>
-          <w:lang w:val="es-ES"/>
-        </w:rPr>
-        <w:t xml:space="preserve"> (</w:t>
-      </w:r>
-      <w:proofErr w:type="spellStart"/>
-      <w:r>
-        <w:rPr>
-          <w:rFonts w:ascii="Consolas" w:hAnsi="Consolas"/>
-          <w:b/>
-          <w:lang w:val="es-ES"/>
-        </w:rPr>
-        <w:t>comp</w:t>
-      </w:r>
-      <w:proofErr w:type="spellEnd"/>
-      <w:r>
-        <w:rPr>
-          <w:rFonts w:ascii="Consolas" w:hAnsi="Consolas"/>
-          <w:b/>
-          <w:lang w:val="es-ES"/>
-        </w:rPr>
-        <w:t xml:space="preserve"> &gt; 0)</w:t>
+          <w:lang w:val="en-GB"/>
+        </w:rPr>
+      </w:pPr>
+      <w:r>
+        <w:rPr>
+          <w:rFonts w:ascii="Consolas" w:hAnsi="Consolas"/>
+          <w:b/>
+          <w:lang w:val="en-GB"/>
+        </w:rPr>
+        <w:tab/>
+      </w:r>
+      <w:r>
+        <w:rPr>
+          <w:rFonts w:ascii="Consolas" w:hAnsi="Consolas"/>
+          <w:b/>
+          <w:lang w:val="en-GB"/>
+        </w:rPr>
+        <w:tab/>
+      </w:r>
+      <w:r>
+        <w:rPr>
+          <w:rFonts w:ascii="Consolas" w:hAnsi="Consolas"/>
+          <w:b/>
+          <w:lang w:val="en-GB"/>
+        </w:rPr>
+        <w:tab/>
+      </w:r>
+      <w:r>
+        <w:rPr>
+          <w:rFonts w:ascii="Consolas" w:hAnsi="Consolas"/>
+          <w:b/>
+          <w:lang w:val="en-GB"/>
+        </w:rPr>
+        <w:tab/>
+      </w:r>
+      <w:r>
+        <w:rPr>
+          <w:rFonts w:ascii="Consolas" w:hAnsi="Consolas"/>
+          <w:b/>
+          <w:lang w:val="en-GB"/>
+        </w:rPr>
+        <w:t>if (comp &gt; 0)</w:t>
       </w:r>
     </w:p>
     <w:p>
@@ -921,38 +891,38 @@
         <w:rPr>
           <w:rFonts w:ascii="Consolas" w:hAnsi="Consolas"/>
           <w:b/>
-          <w:lang w:val="es-ES"/>
-        </w:rPr>
-      </w:pPr>
-      <w:r>
-        <w:rPr>
-          <w:rFonts w:ascii="Consolas" w:hAnsi="Consolas"/>
-          <w:b/>
-          <w:lang w:val="es-ES"/>
-        </w:rPr>
-        <w:tab/>
-      </w:r>
-      <w:r>
-        <w:rPr>
-          <w:rFonts w:ascii="Consolas" w:hAnsi="Consolas"/>
-          <w:b/>
-          <w:lang w:val="es-ES"/>
-        </w:rPr>
-        <w:tab/>
-      </w:r>
-      <w:r>
-        <w:rPr>
-          <w:rFonts w:ascii="Consolas" w:hAnsi="Consolas"/>
-          <w:b/>
-          <w:lang w:val="es-ES"/>
-        </w:rPr>
-        <w:tab/>
-      </w:r>
-      <w:r>
-        <w:rPr>
-          <w:rFonts w:ascii="Consolas" w:hAnsi="Consolas"/>
-          <w:b/>
-          <w:lang w:val="es-ES"/>
+          <w:lang w:val="en-GB"/>
+        </w:rPr>
+      </w:pPr>
+      <w:r>
+        <w:rPr>
+          <w:rFonts w:ascii="Consolas" w:hAnsi="Consolas"/>
+          <w:b/>
+          <w:lang w:val="en-GB"/>
+        </w:rPr>
+        <w:tab/>
+      </w:r>
+      <w:r>
+        <w:rPr>
+          <w:rFonts w:ascii="Consolas" w:hAnsi="Consolas"/>
+          <w:b/>
+          <w:lang w:val="en-GB"/>
+        </w:rPr>
+        <w:tab/>
+      </w:r>
+      <w:r>
+        <w:rPr>
+          <w:rFonts w:ascii="Consolas" w:hAnsi="Consolas"/>
+          <w:b/>
+          <w:lang w:val="en-GB"/>
+        </w:rPr>
+        <w:tab/>
+      </w:r>
+      <w:r>
+        <w:rPr>
+          <w:rFonts w:ascii="Consolas" w:hAnsi="Consolas"/>
+          <w:b/>
+          <w:lang w:val="en-GB"/>
         </w:rPr>
         <w:tab/>
         <w:t>{</w:t>
@@ -972,39 +942,39 @@
         <w:rPr>
           <w:rFonts w:ascii="Consolas" w:hAnsi="Consolas"/>
           <w:b/>
-          <w:lang w:val="es-ES"/>
-        </w:rPr>
-        <w:tab/>
-      </w:r>
-      <w:r>
-        <w:rPr>
-          <w:rFonts w:ascii="Consolas" w:hAnsi="Consolas"/>
-          <w:b/>
-          <w:lang w:val="es-ES"/>
-        </w:rPr>
-        <w:tab/>
-      </w:r>
-      <w:r>
-        <w:rPr>
-          <w:rFonts w:ascii="Consolas" w:hAnsi="Consolas"/>
-          <w:b/>
-          <w:lang w:val="es-ES"/>
-        </w:rPr>
-        <w:tab/>
-      </w:r>
-      <w:r>
-        <w:rPr>
-          <w:rFonts w:ascii="Consolas" w:hAnsi="Consolas"/>
-          <w:b/>
-          <w:lang w:val="es-ES"/>
-        </w:rPr>
-        <w:tab/>
-      </w:r>
-      <w:r>
-        <w:rPr>
-          <w:rFonts w:ascii="Consolas" w:hAnsi="Consolas"/>
-          <w:b/>
-          <w:lang w:val="es-ES"/>
+          <w:lang w:val="en-GB"/>
+        </w:rPr>
+        <w:tab/>
+      </w:r>
+      <w:r>
+        <w:rPr>
+          <w:rFonts w:ascii="Consolas" w:hAnsi="Consolas"/>
+          <w:b/>
+          <w:lang w:val="en-GB"/>
+        </w:rPr>
+        <w:tab/>
+      </w:r>
+      <w:r>
+        <w:rPr>
+          <w:rFonts w:ascii="Consolas" w:hAnsi="Consolas"/>
+          <w:b/>
+          <w:lang w:val="en-GB"/>
+        </w:rPr>
+        <w:tab/>
+      </w:r>
+      <w:r>
+        <w:rPr>
+          <w:rFonts w:ascii="Consolas" w:hAnsi="Consolas"/>
+          <w:b/>
+          <w:lang w:val="en-GB"/>
+        </w:rPr>
+        <w:tab/>
+      </w:r>
+      <w:r>
+        <w:rPr>
+          <w:rFonts w:ascii="Consolas" w:hAnsi="Consolas"/>
+          <w:b/>
+          <w:lang w:val="en-GB"/>
         </w:rPr>
         <w:tab/>
       </w:r>
@@ -1163,48 +1133,55 @@
         <w:rPr>
           <w:rFonts w:ascii="Consolas" w:hAnsi="Consolas"/>
           <w:b/>
-          <w:lang w:val="en-GB"/>
-        </w:rPr>
-      </w:pPr>
-      <w:r>
-        <w:rPr>
-          <w:rFonts w:ascii="Consolas" w:hAnsi="Consolas"/>
-          <w:b/>
-          <w:lang w:val="en-GB"/>
-        </w:rPr>
-        <w:tab/>
-      </w:r>
-      <w:r>
-        <w:rPr>
-          <w:rFonts w:ascii="Consolas" w:hAnsi="Consolas"/>
-          <w:b/>
-          <w:lang w:val="en-GB"/>
-        </w:rPr>
-        <w:tab/>
-      </w:r>
-      <w:r>
-        <w:rPr>
-          <w:rFonts w:ascii="Consolas" w:hAnsi="Consolas"/>
-          <w:b/>
-          <w:lang w:val="en-GB"/>
-        </w:rPr>
-        <w:tab/>
-      </w:r>
-      <w:r>
-        <w:rPr>
-          <w:rFonts w:ascii="Consolas" w:hAnsi="Consolas"/>
-          <w:b/>
-          <w:lang w:val="en-GB"/>
-        </w:rPr>
-        <w:tab/>
-      </w:r>
-      <w:r>
-        <w:rPr>
-          <w:rFonts w:ascii="Consolas" w:hAnsi="Consolas"/>
-          <w:b/>
-          <w:lang w:val="en-GB"/>
-        </w:rPr>
-        <w:tab/>
+          <w:lang w:val="es-ES"/>
+        </w:rPr>
+      </w:pPr>
+      <w:r>
+        <w:rPr>
+          <w:rFonts w:ascii="Consolas" w:hAnsi="Consolas"/>
+          <w:b/>
+          <w:lang w:val="en-GB"/>
+        </w:rPr>
+        <w:tab/>
+      </w:r>
+      <w:r>
+        <w:rPr>
+          <w:rFonts w:ascii="Consolas" w:hAnsi="Consolas"/>
+          <w:b/>
+          <w:lang w:val="en-GB"/>
+        </w:rPr>
+        <w:tab/>
+      </w:r>
+      <w:r>
+        <w:rPr>
+          <w:rFonts w:ascii="Consolas" w:hAnsi="Consolas"/>
+          <w:b/>
+          <w:lang w:val="en-GB"/>
+        </w:rPr>
+        <w:tab/>
+      </w:r>
+      <w:r>
+        <w:rPr>
+          <w:rFonts w:ascii="Consolas" w:hAnsi="Consolas"/>
+          <w:b/>
+          <w:lang w:val="en-GB"/>
+        </w:rPr>
+        <w:tab/>
+      </w:r>
+      <w:r>
+        <w:rPr>
+          <w:rFonts w:ascii="Consolas" w:hAnsi="Consolas"/>
+          <w:b/>
+          <w:lang w:val="en-GB"/>
+        </w:rPr>
+        <w:tab/>
+      </w:r>
+      <w:r>
+        <w:rPr>
+          <w:rFonts w:ascii="Consolas" w:hAnsi="Consolas"/>
+          <w:b/>
+          <w:lang w:val="es-ES"/>
+        </w:rPr>
         <w:t>swap = true;</w:t>
       </w:r>
     </w:p>
@@ -1222,31 +1199,31 @@
         <w:rPr>
           <w:rFonts w:ascii="Consolas" w:hAnsi="Consolas"/>
           <w:b/>
-          <w:lang w:val="en-GB"/>
-        </w:rPr>
-        <w:tab/>
-      </w:r>
-      <w:r>
-        <w:rPr>
-          <w:rFonts w:ascii="Consolas" w:hAnsi="Consolas"/>
-          <w:b/>
-          <w:lang w:val="en-GB"/>
-        </w:rPr>
-        <w:tab/>
-      </w:r>
-      <w:r>
-        <w:rPr>
-          <w:rFonts w:ascii="Consolas" w:hAnsi="Consolas"/>
-          <w:b/>
-          <w:lang w:val="en-GB"/>
-        </w:rPr>
-        <w:tab/>
-      </w:r>
-      <w:r>
-        <w:rPr>
-          <w:rFonts w:ascii="Consolas" w:hAnsi="Consolas"/>
-          <w:b/>
-          <w:lang w:val="en-GB"/>
+          <w:lang w:val="es-ES"/>
+        </w:rPr>
+        <w:tab/>
+      </w:r>
+      <w:r>
+        <w:rPr>
+          <w:rFonts w:ascii="Consolas" w:hAnsi="Consolas"/>
+          <w:b/>
+          <w:lang w:val="es-ES"/>
+        </w:rPr>
+        <w:tab/>
+      </w:r>
+      <w:r>
+        <w:rPr>
+          <w:rFonts w:ascii="Consolas" w:hAnsi="Consolas"/>
+          <w:b/>
+          <w:lang w:val="es-ES"/>
+        </w:rPr>
+        <w:tab/>
+      </w:r>
+      <w:r>
+        <w:rPr>
+          <w:rFonts w:ascii="Consolas" w:hAnsi="Consolas"/>
+          <w:b/>
+          <w:lang w:val="es-ES"/>
         </w:rPr>
         <w:tab/>
       </w:r>
@@ -1592,6 +1569,24 @@
                 <w:lang w:val="es-ES"/>
               </w:rPr>
             </w:pPr>
+            <w:r>
+              <w:rPr>
+                <w:rFonts w:ascii="Consolas" w:hAnsi="Consolas"/>
+                <w:b/>
+                <w:bCs/>
+                <w:color w:val="000000"/>
+              </w:rPr>
+              <w:t>Ca</w:t>
+            </w:r>
+            <w:r>
+              <w:rPr>
+                <w:rFonts w:ascii="Consolas" w:hAnsi="Consolas"/>
+                <w:b/>
+                <w:bCs/>
+                <w:color w:val="000000"/>
+              </w:rPr>
+              <w:t>becera de la función BS está mal implementada</w:t>
+            </w:r>
           </w:p>
         </w:tc>
       </w:tr>
@@ -1646,6 +1641,24 @@
                 <w:lang w:val="es-ES"/>
               </w:rPr>
             </w:pPr>
+            <w:r>
+              <w:rPr>
+                <w:rFonts w:ascii="Consolas" w:hAnsi="Consolas"/>
+                <w:b/>
+                <w:bCs/>
+                <w:color w:val="000000"/>
+              </w:rPr>
+              <w:t>Pr</w:t>
+            </w:r>
+            <w:r>
+              <w:rPr>
+                <w:rFonts w:ascii="Consolas" w:hAnsi="Consolas"/>
+                <w:b/>
+                <w:bCs/>
+                <w:color w:val="000000"/>
+              </w:rPr>
+              <w:t>ograma ejecuta</w:t>
+            </w:r>
           </w:p>
         </w:tc>
       </w:tr>
@@ -1700,6 +1713,64 @@
                 <w:lang w:val="es-ES"/>
               </w:rPr>
             </w:pPr>
+            <w:r>
+              <w:rPr>
+                <w:rFonts w:ascii="Consolas" w:hAnsi="Consolas"/>
+                <w:b/>
+                <w:bCs/>
+                <w:color w:val="000000"/>
+              </w:rPr>
+              <w:t>Cambi</w:t>
+            </w:r>
+            <w:r>
+              <w:rPr>
+                <w:rFonts w:ascii="Consolas" w:hAnsi="Consolas"/>
+                <w:b/>
+                <w:bCs/>
+                <w:color w:val="000000"/>
+              </w:rPr>
+              <w:t xml:space="preserve">ar el tipo del parámetro de </w:t>
+            </w:r>
+            <w:proofErr w:type="spellStart"/>
+            <w:r>
+              <w:rPr>
+                <w:rFonts w:ascii="Consolas" w:hAnsi="Consolas"/>
+                <w:b/>
+                <w:bCs/>
+                <w:color w:val="000000"/>
+              </w:rPr>
+              <w:t>array</w:t>
+            </w:r>
+            <w:proofErr w:type="spellEnd"/>
+            <w:r>
+              <w:rPr>
+                <w:rFonts w:ascii="Consolas" w:hAnsi="Consolas"/>
+                <w:b/>
+                <w:bCs/>
+                <w:color w:val="000000"/>
+              </w:rPr>
+              <w:t>[]“T” a “</w:t>
+            </w:r>
+            <w:proofErr w:type="spellStart"/>
+            <w:r>
+              <w:rPr>
+                <w:rFonts w:ascii="Consolas" w:hAnsi="Consolas"/>
+                <w:b/>
+                <w:bCs/>
+                <w:color w:val="000000"/>
+              </w:rPr>
+              <w:t>Integer</w:t>
+            </w:r>
+            <w:proofErr w:type="spellEnd"/>
+            <w:r>
+              <w:rPr>
+                <w:rFonts w:ascii="Consolas" w:hAnsi="Consolas"/>
+                <w:b/>
+                <w:bCs/>
+                <w:color w:val="000000"/>
+              </w:rPr>
+              <w:t>”</w:t>
+            </w:r>
           </w:p>
         </w:tc>
       </w:tr>
@@ -1754,6 +1825,24 @@
                 <w:lang w:val="es-ES"/>
               </w:rPr>
             </w:pPr>
+            <w:r>
+              <w:rPr>
+                <w:rFonts w:ascii="Consolas" w:hAnsi="Consolas"/>
+                <w:b/>
+                <w:bCs/>
+                <w:color w:val="000000"/>
+              </w:rPr>
+              <w:t>Pr</w:t>
+            </w:r>
+            <w:r>
+              <w:rPr>
+                <w:rFonts w:ascii="Consolas" w:hAnsi="Consolas"/>
+                <w:b/>
+                <w:bCs/>
+                <w:color w:val="000000"/>
+              </w:rPr>
+              <w:t>ograma sigue sin ejecutarse</w:t>
+            </w:r>
           </w:p>
         </w:tc>
       </w:tr>
@@ -1808,6 +1897,35 @@
                 <w:lang w:val="es-ES"/>
               </w:rPr>
             </w:pPr>
+            <w:proofErr w:type="spellStart"/>
+            <w:r>
+              <w:rPr>
+                <w:rFonts w:ascii="Consolas" w:hAnsi="Consolas"/>
+                <w:b/>
+                <w:bCs/>
+                <w:color w:val="FF0000"/>
+              </w:rPr>
+              <w:t>Hipot</w:t>
+            </w:r>
+            <w:r>
+              <w:rPr>
+                <w:rFonts w:ascii="Consolas" w:hAnsi="Consolas"/>
+                <w:b/>
+                <w:bCs/>
+                <w:color w:val="FF0000"/>
+              </w:rPr>
+              <w:t>esis</w:t>
+            </w:r>
+            <w:proofErr w:type="spellEnd"/>
+            <w:r>
+              <w:rPr>
+                <w:rFonts w:ascii="Consolas" w:hAnsi="Consolas"/>
+                <w:b/>
+                <w:bCs/>
+                <w:color w:val="FF0000"/>
+              </w:rPr>
+              <w:t xml:space="preserve"> rechazada</w:t>
+            </w:r>
           </w:p>
         </w:tc>
       </w:tr>
@@ -1834,16 +1952,6 @@
     </w:p>
     <w:p>
       <w:pPr>
-        <w:spacing w:after="0" w:line="240" w:lineRule="auto"/>
-        <w:rPr>
-          <w:rFonts w:ascii="Consolas" w:hAnsi="Consolas"/>
-          <w:b/>
-          <w:lang w:val="es-ES"/>
-        </w:rPr>
-      </w:pPr>
-    </w:p>
-    <w:p>
-      <w:pPr>
         <w:pStyle w:val="Prrafodelista"/>
         <w:spacing w:after="0" w:line="240" w:lineRule="auto"/>
         <w:jc w:val="both"/>
@@ -1853,13 +1961,1760 @@
           <w:lang w:val="es-ES"/>
         </w:rPr>
       </w:pPr>
-      <w:r>
-        <w:rPr>
-          <w:rFonts w:ascii="Consolas" w:hAnsi="Consolas"/>
-          <w:b/>
-          <w:lang w:val="es-ES"/>
-        </w:rPr>
-        <w:lastRenderedPageBreak/>
+    </w:p>
+    <w:tbl>
+      <w:tblPr>
+        <w:tblStyle w:val="Tablaconcuadrcula"/>
+        <w:tblW w:w="0" w:type="auto"/>
+        <w:tblInd w:w="720" w:type="dxa"/>
+        <w:tblLook w:val="04A0" w:firstRow="1" w:lastRow="0" w:firstColumn="1" w:lastColumn="0" w:noHBand="0" w:noVBand="1"/>
+      </w:tblPr>
+      <w:tblGrid>
+        <w:gridCol w:w="1547"/>
+        <w:gridCol w:w="8071"/>
+      </w:tblGrid>
+      <w:tr>
+        <w:tc>
+          <w:tcPr>
+            <w:tcW w:w="1543" w:type="dxa"/>
+          </w:tcPr>
+          <w:p>
+            <w:pPr>
+              <w:pStyle w:val="Prrafodelista"/>
+              <w:spacing w:after="0" w:line="240" w:lineRule="auto"/>
+              <w:ind w:left="0"/>
+              <w:jc w:val="both"/>
+              <w:rPr>
+                <w:rFonts w:ascii="Consolas" w:eastAsia="Calibri" w:hAnsi="Consolas" w:cs="Times New Roman"/>
+                <w:b/>
+                <w:lang w:val="es-ES"/>
+              </w:rPr>
+            </w:pPr>
+            <w:r>
+              <w:rPr>
+                <w:rFonts w:ascii="Consolas" w:eastAsia="Calibri" w:hAnsi="Consolas" w:cs="Times New Roman"/>
+                <w:b/>
+                <w:lang w:val="es-ES"/>
+              </w:rPr>
+              <w:lastRenderedPageBreak/>
+              <w:t>Hipótesis</w:t>
+            </w:r>
+          </w:p>
+        </w:tc>
+        <w:tc>
+          <w:tcPr>
+            <w:tcW w:w="8075" w:type="dxa"/>
+          </w:tcPr>
+          <w:p>
+            <w:pPr>
+              <w:pStyle w:val="Prrafodelista"/>
+              <w:spacing w:after="0" w:line="240" w:lineRule="auto"/>
+              <w:ind w:left="0"/>
+              <w:jc w:val="both"/>
+              <w:rPr>
+                <w:rFonts w:ascii="Consolas" w:eastAsia="Calibri" w:hAnsi="Consolas" w:cs="Times New Roman"/>
+                <w:b/>
+                <w:lang w:val="es-ES"/>
+              </w:rPr>
+            </w:pPr>
+            <w:r>
+              <w:rPr>
+                <w:rFonts w:ascii="Consolas" w:hAnsi="Consolas"/>
+                <w:b/>
+                <w:bCs/>
+                <w:color w:val="000000"/>
+              </w:rPr>
+              <w:t>Va</w:t>
+            </w:r>
+            <w:r>
+              <w:rPr>
+                <w:rFonts w:ascii="Consolas" w:hAnsi="Consolas"/>
+                <w:b/>
+                <w:bCs/>
+                <w:color w:val="000000"/>
+              </w:rPr>
+              <w:t xml:space="preserve">riable </w:t>
+            </w:r>
+            <w:proofErr w:type="spellStart"/>
+            <w:r>
+              <w:rPr>
+                <w:rFonts w:ascii="Consolas" w:hAnsi="Consolas"/>
+                <w:b/>
+                <w:bCs/>
+                <w:color w:val="000000"/>
+              </w:rPr>
+              <w:t>temp</w:t>
+            </w:r>
+            <w:proofErr w:type="spellEnd"/>
+            <w:r>
+              <w:rPr>
+                <w:rFonts w:ascii="Consolas" w:hAnsi="Consolas"/>
+                <w:b/>
+                <w:bCs/>
+                <w:color w:val="000000"/>
+              </w:rPr>
+              <w:t xml:space="preserve"> tiene mal definido su tipo</w:t>
+            </w:r>
+          </w:p>
+        </w:tc>
+      </w:tr>
+      <w:tr>
+        <w:tc>
+          <w:tcPr>
+            <w:tcW w:w="1543" w:type="dxa"/>
+          </w:tcPr>
+          <w:p>
+            <w:pPr>
+              <w:pStyle w:val="Prrafodelista"/>
+              <w:spacing w:after="0" w:line="240" w:lineRule="auto"/>
+              <w:ind w:left="0"/>
+              <w:jc w:val="both"/>
+              <w:rPr>
+                <w:rFonts w:ascii="Consolas" w:eastAsia="Calibri" w:hAnsi="Consolas" w:cs="Times New Roman"/>
+                <w:b/>
+                <w:lang w:val="es-ES"/>
+              </w:rPr>
+            </w:pPr>
+            <w:r>
+              <w:rPr>
+                <w:rFonts w:ascii="Consolas" w:eastAsia="Calibri" w:hAnsi="Consolas" w:cs="Times New Roman"/>
+                <w:b/>
+                <w:lang w:val="es-ES"/>
+              </w:rPr>
+              <w:t>Predicción</w:t>
+            </w:r>
+          </w:p>
+        </w:tc>
+        <w:tc>
+          <w:tcPr>
+            <w:tcW w:w="8075" w:type="dxa"/>
+          </w:tcPr>
+          <w:p>
+            <w:pPr>
+              <w:pStyle w:val="Prrafodelista"/>
+              <w:spacing w:after="0" w:line="240" w:lineRule="auto"/>
+              <w:ind w:left="0"/>
+              <w:jc w:val="both"/>
+              <w:rPr>
+                <w:rFonts w:ascii="Consolas" w:eastAsia="Calibri" w:hAnsi="Consolas" w:cs="Times New Roman"/>
+                <w:b/>
+                <w:lang w:val="es-ES"/>
+              </w:rPr>
+            </w:pPr>
+            <w:r>
+              <w:rPr>
+                <w:rFonts w:ascii="Consolas" w:hAnsi="Consolas"/>
+                <w:b/>
+                <w:bCs/>
+                <w:color w:val="000000"/>
+              </w:rPr>
+              <w:t>Pr</w:t>
+            </w:r>
+            <w:r>
+              <w:rPr>
+                <w:rFonts w:ascii="Consolas" w:hAnsi="Consolas"/>
+                <w:b/>
+                <w:bCs/>
+                <w:color w:val="000000"/>
+              </w:rPr>
+              <w:t>ograma ejecuta</w:t>
+            </w:r>
+          </w:p>
+        </w:tc>
+      </w:tr>
+      <w:tr>
+        <w:tc>
+          <w:tcPr>
+            <w:tcW w:w="1543" w:type="dxa"/>
+          </w:tcPr>
+          <w:p>
+            <w:pPr>
+              <w:pStyle w:val="Prrafodelista"/>
+              <w:spacing w:after="0" w:line="240" w:lineRule="auto"/>
+              <w:ind w:left="0"/>
+              <w:jc w:val="both"/>
+              <w:rPr>
+                <w:rFonts w:ascii="Consolas" w:eastAsia="Calibri" w:hAnsi="Consolas" w:cs="Times New Roman"/>
+                <w:b/>
+                <w:lang w:val="es-ES"/>
+              </w:rPr>
+            </w:pPr>
+            <w:r>
+              <w:rPr>
+                <w:rFonts w:ascii="Consolas" w:eastAsia="Calibri" w:hAnsi="Consolas" w:cs="Times New Roman"/>
+                <w:b/>
+                <w:lang w:val="es-ES"/>
+              </w:rPr>
+              <w:t>Experimento</w:t>
+            </w:r>
+          </w:p>
+        </w:tc>
+        <w:tc>
+          <w:tcPr>
+            <w:tcW w:w="8075" w:type="dxa"/>
+          </w:tcPr>
+          <w:p>
+            <w:pPr>
+              <w:pStyle w:val="Prrafodelista"/>
+              <w:spacing w:after="0" w:line="240" w:lineRule="auto"/>
+              <w:ind w:left="0"/>
+              <w:jc w:val="both"/>
+              <w:rPr>
+                <w:rFonts w:ascii="Consolas" w:eastAsia="Calibri" w:hAnsi="Consolas" w:cs="Times New Roman"/>
+                <w:b/>
+                <w:lang w:val="es-ES"/>
+              </w:rPr>
+            </w:pPr>
+            <w:r>
+              <w:rPr>
+                <w:rFonts w:ascii="Consolas" w:hAnsi="Consolas"/>
+                <w:b/>
+                <w:bCs/>
+                <w:color w:val="000000"/>
+                <w:lang w:val="es-ES"/>
+              </w:rPr>
+              <w:t>C</w:t>
+            </w:r>
+            <w:proofErr w:type="spellStart"/>
+            <w:r>
+              <w:rPr>
+                <w:rFonts w:ascii="Consolas" w:hAnsi="Consolas"/>
+                <w:b/>
+                <w:bCs/>
+                <w:color w:val="000000"/>
+              </w:rPr>
+              <w:t>ambi</w:t>
+            </w:r>
+            <w:r>
+              <w:rPr>
+                <w:rFonts w:ascii="Consolas" w:hAnsi="Consolas"/>
+                <w:b/>
+                <w:bCs/>
+                <w:color w:val="000000"/>
+              </w:rPr>
+              <w:t>ar</w:t>
+            </w:r>
+            <w:proofErr w:type="spellEnd"/>
+            <w:r>
+              <w:rPr>
+                <w:rFonts w:ascii="Consolas" w:hAnsi="Consolas"/>
+                <w:b/>
+                <w:bCs/>
+                <w:color w:val="000000"/>
+              </w:rPr>
+              <w:t xml:space="preserve"> el tipo de la variable </w:t>
+            </w:r>
+            <w:proofErr w:type="spellStart"/>
+            <w:r>
+              <w:rPr>
+                <w:rFonts w:ascii="Consolas" w:hAnsi="Consolas"/>
+                <w:b/>
+                <w:bCs/>
+                <w:color w:val="000000"/>
+              </w:rPr>
+              <w:t>temp</w:t>
+            </w:r>
+            <w:proofErr w:type="spellEnd"/>
+            <w:r>
+              <w:rPr>
+                <w:rFonts w:ascii="Consolas" w:hAnsi="Consolas"/>
+                <w:b/>
+                <w:bCs/>
+                <w:color w:val="000000"/>
+              </w:rPr>
+              <w:t xml:space="preserve"> de “T” a “</w:t>
+            </w:r>
+            <w:proofErr w:type="spellStart"/>
+            <w:r>
+              <w:rPr>
+                <w:rFonts w:ascii="Consolas" w:hAnsi="Consolas"/>
+                <w:b/>
+                <w:bCs/>
+                <w:color w:val="000000"/>
+              </w:rPr>
+              <w:t>Integer</w:t>
+            </w:r>
+            <w:proofErr w:type="spellEnd"/>
+            <w:r>
+              <w:rPr>
+                <w:rFonts w:ascii="Consolas" w:hAnsi="Consolas"/>
+                <w:b/>
+                <w:bCs/>
+                <w:color w:val="000000"/>
+              </w:rPr>
+              <w:t>”</w:t>
+            </w:r>
+          </w:p>
+        </w:tc>
+      </w:tr>
+      <w:tr>
+        <w:tc>
+          <w:tcPr>
+            <w:tcW w:w="1543" w:type="dxa"/>
+          </w:tcPr>
+          <w:p>
+            <w:pPr>
+              <w:pStyle w:val="Prrafodelista"/>
+              <w:spacing w:after="0" w:line="240" w:lineRule="auto"/>
+              <w:ind w:left="0"/>
+              <w:jc w:val="both"/>
+              <w:rPr>
+                <w:rFonts w:ascii="Consolas" w:eastAsia="Calibri" w:hAnsi="Consolas" w:cs="Times New Roman"/>
+                <w:b/>
+                <w:lang w:val="es-ES"/>
+              </w:rPr>
+            </w:pPr>
+            <w:r>
+              <w:rPr>
+                <w:rFonts w:ascii="Consolas" w:eastAsia="Calibri" w:hAnsi="Consolas" w:cs="Times New Roman"/>
+                <w:b/>
+                <w:lang w:val="es-ES"/>
+              </w:rPr>
+              <w:t>Observación</w:t>
+            </w:r>
+          </w:p>
+        </w:tc>
+        <w:tc>
+          <w:tcPr>
+            <w:tcW w:w="8075" w:type="dxa"/>
+          </w:tcPr>
+          <w:p>
+            <w:pPr>
+              <w:pStyle w:val="Prrafodelista"/>
+              <w:spacing w:after="0" w:line="240" w:lineRule="auto"/>
+              <w:ind w:left="0"/>
+              <w:jc w:val="both"/>
+              <w:rPr>
+                <w:rFonts w:ascii="Consolas" w:eastAsia="Calibri" w:hAnsi="Consolas" w:cs="Times New Roman"/>
+                <w:b/>
+                <w:lang w:val="es-ES"/>
+              </w:rPr>
+            </w:pPr>
+            <w:r>
+              <w:rPr>
+                <w:rFonts w:ascii="Consolas" w:hAnsi="Consolas"/>
+                <w:b/>
+                <w:bCs/>
+                <w:color w:val="000000"/>
+              </w:rPr>
+              <w:t>Pr</w:t>
+            </w:r>
+            <w:r>
+              <w:rPr>
+                <w:rFonts w:ascii="Consolas" w:hAnsi="Consolas"/>
+                <w:b/>
+                <w:bCs/>
+                <w:color w:val="000000"/>
+              </w:rPr>
+              <w:t>ograma se ejecuta.</w:t>
+            </w:r>
+          </w:p>
+        </w:tc>
+      </w:tr>
+      <w:tr>
+        <w:tc>
+          <w:tcPr>
+            <w:tcW w:w="1543" w:type="dxa"/>
+          </w:tcPr>
+          <w:p>
+            <w:pPr>
+              <w:pStyle w:val="Prrafodelista"/>
+              <w:spacing w:after="0" w:line="240" w:lineRule="auto"/>
+              <w:ind w:left="0"/>
+              <w:jc w:val="both"/>
+              <w:rPr>
+                <w:rFonts w:ascii="Consolas" w:eastAsia="Calibri" w:hAnsi="Consolas" w:cs="Times New Roman"/>
+                <w:b/>
+                <w:lang w:val="es-ES"/>
+              </w:rPr>
+            </w:pPr>
+            <w:r>
+              <w:rPr>
+                <w:rFonts w:ascii="Consolas" w:eastAsia="Calibri" w:hAnsi="Consolas" w:cs="Times New Roman"/>
+                <w:b/>
+                <w:lang w:val="es-ES"/>
+              </w:rPr>
+              <w:t>Conclusión</w:t>
+            </w:r>
+          </w:p>
+        </w:tc>
+        <w:tc>
+          <w:tcPr>
+            <w:tcW w:w="8075" w:type="dxa"/>
+          </w:tcPr>
+          <w:p>
+            <w:pPr>
+              <w:pStyle w:val="Prrafodelista"/>
+              <w:spacing w:after="0" w:line="240" w:lineRule="auto"/>
+              <w:ind w:left="0"/>
+              <w:jc w:val="both"/>
+              <w:rPr>
+                <w:rFonts w:ascii="Consolas" w:eastAsia="Calibri" w:hAnsi="Consolas" w:cs="Times New Roman"/>
+                <w:b/>
+                <w:lang w:val="es-ES"/>
+              </w:rPr>
+            </w:pPr>
+            <w:proofErr w:type="spellStart"/>
+            <w:r>
+              <w:rPr>
+                <w:rFonts w:ascii="Consolas" w:hAnsi="Consolas"/>
+                <w:b/>
+                <w:bCs/>
+                <w:color w:val="00B050"/>
+              </w:rPr>
+              <w:t>Hipot</w:t>
+            </w:r>
+            <w:r>
+              <w:rPr>
+                <w:rFonts w:ascii="Consolas" w:hAnsi="Consolas"/>
+                <w:b/>
+                <w:bCs/>
+                <w:color w:val="00B050"/>
+              </w:rPr>
+              <w:t>esis</w:t>
+            </w:r>
+            <w:proofErr w:type="spellEnd"/>
+            <w:r>
+              <w:rPr>
+                <w:rFonts w:ascii="Consolas" w:hAnsi="Consolas"/>
+                <w:b/>
+                <w:bCs/>
+                <w:color w:val="00B050"/>
+              </w:rPr>
+              <w:t xml:space="preserve"> confirmada</w:t>
+            </w:r>
+          </w:p>
+        </w:tc>
+      </w:tr>
+    </w:tbl>
+    <w:p>
+      <w:pPr>
+        <w:spacing w:after="0" w:line="240" w:lineRule="auto"/>
+        <w:rPr>
+          <w:rFonts w:ascii="Consolas" w:hAnsi="Consolas"/>
+          <w:b/>
+          <w:lang w:val="es-ES"/>
+        </w:rPr>
+      </w:pPr>
+    </w:p>
+    <w:p>
+      <w:pPr>
+        <w:spacing w:after="0" w:line="240" w:lineRule="auto"/>
+        <w:rPr>
+          <w:rFonts w:ascii="Consolas" w:hAnsi="Consolas"/>
+          <w:b/>
+          <w:lang w:val="es-ES"/>
+        </w:rPr>
+      </w:pPr>
+    </w:p>
+    <w:p>
+      <w:pPr>
+        <w:pStyle w:val="Prrafodelista"/>
+        <w:spacing w:after="0" w:line="240" w:lineRule="auto"/>
+        <w:jc w:val="both"/>
+        <w:rPr>
+          <w:rFonts w:ascii="Consolas" w:hAnsi="Consolas"/>
+          <w:b/>
+          <w:lang w:val="es-ES"/>
+        </w:rPr>
+      </w:pPr>
+    </w:p>
+    <w:tbl>
+      <w:tblPr>
+        <w:tblStyle w:val="Tablaconcuadrcula"/>
+        <w:tblW w:w="0" w:type="auto"/>
+        <w:tblInd w:w="720" w:type="dxa"/>
+        <w:tblLook w:val="04A0" w:firstRow="1" w:lastRow="0" w:firstColumn="1" w:lastColumn="0" w:noHBand="0" w:noVBand="1"/>
+      </w:tblPr>
+      <w:tblGrid>
+        <w:gridCol w:w="1547"/>
+        <w:gridCol w:w="8071"/>
+      </w:tblGrid>
+      <w:tr>
+        <w:tc>
+          <w:tcPr>
+            <w:tcW w:w="1543" w:type="dxa"/>
+          </w:tcPr>
+          <w:p>
+            <w:pPr>
+              <w:pStyle w:val="Prrafodelista"/>
+              <w:spacing w:after="0" w:line="240" w:lineRule="auto"/>
+              <w:ind w:left="0"/>
+              <w:jc w:val="both"/>
+              <w:rPr>
+                <w:rFonts w:ascii="Consolas" w:eastAsia="Calibri" w:hAnsi="Consolas" w:cs="Times New Roman"/>
+                <w:b/>
+                <w:lang w:val="es-ES"/>
+              </w:rPr>
+            </w:pPr>
+            <w:r>
+              <w:rPr>
+                <w:rFonts w:ascii="Consolas" w:eastAsia="Calibri" w:hAnsi="Consolas" w:cs="Times New Roman"/>
+                <w:b/>
+                <w:lang w:val="es-ES"/>
+              </w:rPr>
+              <w:t>Hipótesis</w:t>
+            </w:r>
+          </w:p>
+        </w:tc>
+        <w:tc>
+          <w:tcPr>
+            <w:tcW w:w="8075" w:type="dxa"/>
+          </w:tcPr>
+          <w:p>
+            <w:pPr>
+              <w:pStyle w:val="Prrafodelista"/>
+              <w:spacing w:after="0" w:line="240" w:lineRule="auto"/>
+              <w:ind w:left="0"/>
+              <w:jc w:val="both"/>
+              <w:rPr>
+                <w:rFonts w:ascii="Consolas" w:eastAsia="Calibri" w:hAnsi="Consolas" w:cs="Times New Roman"/>
+                <w:b/>
+                <w:lang w:val="es-ES"/>
+              </w:rPr>
+            </w:pPr>
+            <w:r>
+              <w:rPr>
+                <w:rFonts w:ascii="Consolas" w:hAnsi="Consolas"/>
+                <w:b/>
+                <w:bCs/>
+                <w:color w:val="000000"/>
+              </w:rPr>
+              <w:t xml:space="preserve">[ 1 0 </w:t>
+            </w:r>
+            <w:r>
+              <w:rPr>
+                <w:rFonts w:ascii="Consolas" w:hAnsi="Consolas"/>
+                <w:b/>
+                <w:bCs/>
+                <w:color w:val="000000"/>
+              </w:rPr>
+              <w:t>0 0 2 0 ]” no funciona</w:t>
+            </w:r>
+          </w:p>
+        </w:tc>
+      </w:tr>
+      <w:tr>
+        <w:tc>
+          <w:tcPr>
+            <w:tcW w:w="1543" w:type="dxa"/>
+          </w:tcPr>
+          <w:p>
+            <w:pPr>
+              <w:pStyle w:val="Prrafodelista"/>
+              <w:spacing w:after="0" w:line="240" w:lineRule="auto"/>
+              <w:ind w:left="0"/>
+              <w:jc w:val="both"/>
+              <w:rPr>
+                <w:rFonts w:ascii="Consolas" w:eastAsia="Calibri" w:hAnsi="Consolas" w:cs="Times New Roman"/>
+                <w:b/>
+                <w:lang w:val="es-ES"/>
+              </w:rPr>
+            </w:pPr>
+            <w:r>
+              <w:rPr>
+                <w:rFonts w:ascii="Consolas" w:eastAsia="Calibri" w:hAnsi="Consolas" w:cs="Times New Roman"/>
+                <w:b/>
+                <w:lang w:val="es-ES"/>
+              </w:rPr>
+              <w:t>Predicción</w:t>
+            </w:r>
+          </w:p>
+        </w:tc>
+        <w:tc>
+          <w:tcPr>
+            <w:tcW w:w="8075" w:type="dxa"/>
+          </w:tcPr>
+          <w:p>
+            <w:pPr>
+              <w:pStyle w:val="Prrafodelista"/>
+              <w:spacing w:after="0" w:line="240" w:lineRule="auto"/>
+              <w:ind w:left="0"/>
+              <w:jc w:val="both"/>
+              <w:rPr>
+                <w:rFonts w:ascii="Consolas" w:eastAsia="Calibri" w:hAnsi="Consolas" w:cs="Times New Roman"/>
+                <w:b/>
+                <w:lang w:val="es-ES"/>
+              </w:rPr>
+            </w:pPr>
+            <w:r>
+              <w:rPr>
+                <w:rFonts w:ascii="Consolas" w:hAnsi="Consolas"/>
+                <w:b/>
+                <w:bCs/>
+                <w:color w:val="000000"/>
+              </w:rPr>
+              <w:t>Sal</w:t>
+            </w:r>
+            <w:r>
+              <w:rPr>
+                <w:rFonts w:ascii="Consolas" w:hAnsi="Consolas"/>
+                <w:b/>
+                <w:bCs/>
+                <w:color w:val="000000"/>
+              </w:rPr>
+              <w:t>ida es “[0 0 0 1 2 0 ]”</w:t>
+            </w:r>
+          </w:p>
+        </w:tc>
+      </w:tr>
+      <w:tr>
+        <w:tc>
+          <w:tcPr>
+            <w:tcW w:w="1543" w:type="dxa"/>
+          </w:tcPr>
+          <w:p>
+            <w:pPr>
+              <w:pStyle w:val="Prrafodelista"/>
+              <w:spacing w:after="0" w:line="240" w:lineRule="auto"/>
+              <w:ind w:left="0"/>
+              <w:jc w:val="both"/>
+              <w:rPr>
+                <w:rFonts w:ascii="Consolas" w:eastAsia="Calibri" w:hAnsi="Consolas" w:cs="Times New Roman"/>
+                <w:b/>
+                <w:lang w:val="es-ES"/>
+              </w:rPr>
+            </w:pPr>
+            <w:r>
+              <w:rPr>
+                <w:rFonts w:ascii="Consolas" w:eastAsia="Calibri" w:hAnsi="Consolas" w:cs="Times New Roman"/>
+                <w:b/>
+                <w:lang w:val="es-ES"/>
+              </w:rPr>
+              <w:t>Experimento</w:t>
+            </w:r>
+          </w:p>
+        </w:tc>
+        <w:tc>
+          <w:tcPr>
+            <w:tcW w:w="8075" w:type="dxa"/>
+          </w:tcPr>
+          <w:p>
+            <w:pPr>
+              <w:pStyle w:val="Prrafodelista"/>
+              <w:spacing w:after="0" w:line="240" w:lineRule="auto"/>
+              <w:ind w:left="0"/>
+              <w:jc w:val="both"/>
+              <w:rPr>
+                <w:rFonts w:ascii="Consolas" w:eastAsia="Calibri" w:hAnsi="Consolas" w:cs="Times New Roman"/>
+                <w:b/>
+                <w:lang w:val="es-ES"/>
+              </w:rPr>
+            </w:pPr>
+            <w:r>
+              <w:rPr>
+                <w:rFonts w:ascii="Consolas" w:hAnsi="Consolas"/>
+                <w:b/>
+                <w:bCs/>
+                <w:color w:val="000000"/>
+              </w:rPr>
+              <w:t>Ejecu</w:t>
+            </w:r>
+            <w:r>
+              <w:rPr>
+                <w:rFonts w:ascii="Consolas" w:hAnsi="Consolas"/>
+                <w:b/>
+                <w:bCs/>
+                <w:color w:val="000000"/>
+              </w:rPr>
+              <w:t>tar “[1 0 0 0 2 0 ]”</w:t>
+            </w:r>
+            <w:r>
+              <w:rPr>
+                <w:rFonts w:ascii="Consolas" w:hAnsi="Consolas"/>
+                <w:b/>
+                <w:bCs/>
+                <w:color w:val="000000"/>
+              </w:rPr>
+              <w:t xml:space="preserve"> </w:t>
+            </w:r>
+          </w:p>
+        </w:tc>
+      </w:tr>
+      <w:tr>
+        <w:tc>
+          <w:tcPr>
+            <w:tcW w:w="1543" w:type="dxa"/>
+          </w:tcPr>
+          <w:p>
+            <w:pPr>
+              <w:pStyle w:val="Prrafodelista"/>
+              <w:spacing w:after="0" w:line="240" w:lineRule="auto"/>
+              <w:ind w:left="0"/>
+              <w:jc w:val="both"/>
+              <w:rPr>
+                <w:rFonts w:ascii="Consolas" w:eastAsia="Calibri" w:hAnsi="Consolas" w:cs="Times New Roman"/>
+                <w:b/>
+                <w:lang w:val="es-ES"/>
+              </w:rPr>
+            </w:pPr>
+            <w:r>
+              <w:rPr>
+                <w:rFonts w:ascii="Consolas" w:eastAsia="Calibri" w:hAnsi="Consolas" w:cs="Times New Roman"/>
+                <w:b/>
+                <w:lang w:val="es-ES"/>
+              </w:rPr>
+              <w:t>Observación</w:t>
+            </w:r>
+          </w:p>
+        </w:tc>
+        <w:tc>
+          <w:tcPr>
+            <w:tcW w:w="8075" w:type="dxa"/>
+          </w:tcPr>
+          <w:p>
+            <w:pPr>
+              <w:pStyle w:val="Prrafodelista"/>
+              <w:spacing w:after="0" w:line="240" w:lineRule="auto"/>
+              <w:ind w:left="0"/>
+              <w:jc w:val="both"/>
+              <w:rPr>
+                <w:rFonts w:ascii="Consolas" w:eastAsia="Calibri" w:hAnsi="Consolas" w:cs="Times New Roman"/>
+                <w:b/>
+                <w:lang w:val="es-ES"/>
+              </w:rPr>
+            </w:pPr>
+            <w:r>
+              <w:rPr>
+                <w:rFonts w:ascii="Consolas" w:hAnsi="Consolas"/>
+                <w:b/>
+                <w:bCs/>
+                <w:color w:val="000000"/>
+              </w:rPr>
+              <w:t>La salida es “[0 0 0 1 2 0 ]”</w:t>
+            </w:r>
+          </w:p>
+        </w:tc>
+      </w:tr>
+      <w:tr>
+        <w:tc>
+          <w:tcPr>
+            <w:tcW w:w="1543" w:type="dxa"/>
+          </w:tcPr>
+          <w:p>
+            <w:pPr>
+              <w:pStyle w:val="Prrafodelista"/>
+              <w:spacing w:after="0" w:line="240" w:lineRule="auto"/>
+              <w:ind w:left="0"/>
+              <w:jc w:val="both"/>
+              <w:rPr>
+                <w:rFonts w:ascii="Consolas" w:eastAsia="Calibri" w:hAnsi="Consolas" w:cs="Times New Roman"/>
+                <w:b/>
+                <w:lang w:val="es-ES"/>
+              </w:rPr>
+            </w:pPr>
+            <w:r>
+              <w:rPr>
+                <w:rFonts w:ascii="Consolas" w:eastAsia="Calibri" w:hAnsi="Consolas" w:cs="Times New Roman"/>
+                <w:b/>
+                <w:lang w:val="es-ES"/>
+              </w:rPr>
+              <w:t>Conclusión</w:t>
+            </w:r>
+          </w:p>
+        </w:tc>
+        <w:tc>
+          <w:tcPr>
+            <w:tcW w:w="8075" w:type="dxa"/>
+          </w:tcPr>
+          <w:p>
+            <w:pPr>
+              <w:pStyle w:val="Prrafodelista"/>
+              <w:spacing w:after="0" w:line="240" w:lineRule="auto"/>
+              <w:ind w:left="0"/>
+              <w:jc w:val="both"/>
+              <w:rPr>
+                <w:rFonts w:ascii="Consolas" w:eastAsia="Calibri" w:hAnsi="Consolas" w:cs="Times New Roman"/>
+                <w:b/>
+                <w:lang w:val="es-ES"/>
+              </w:rPr>
+            </w:pPr>
+            <w:proofErr w:type="spellStart"/>
+            <w:r>
+              <w:rPr>
+                <w:rFonts w:ascii="Consolas" w:hAnsi="Consolas"/>
+                <w:b/>
+                <w:bCs/>
+                <w:color w:val="00B050"/>
+              </w:rPr>
+              <w:t>Hipot</w:t>
+            </w:r>
+            <w:r>
+              <w:rPr>
+                <w:rFonts w:ascii="Consolas" w:hAnsi="Consolas"/>
+                <w:b/>
+                <w:bCs/>
+                <w:color w:val="00B050"/>
+              </w:rPr>
+              <w:t>esis</w:t>
+            </w:r>
+            <w:proofErr w:type="spellEnd"/>
+            <w:r>
+              <w:rPr>
+                <w:rFonts w:ascii="Consolas" w:hAnsi="Consolas"/>
+                <w:b/>
+                <w:bCs/>
+                <w:color w:val="00B050"/>
+              </w:rPr>
+              <w:t xml:space="preserve"> confirmada</w:t>
+            </w:r>
+          </w:p>
+        </w:tc>
+      </w:tr>
+    </w:tbl>
+    <w:p>
+      <w:pPr>
+        <w:spacing w:after="0" w:line="240" w:lineRule="auto"/>
+        <w:rPr>
+          <w:rFonts w:ascii="Consolas" w:hAnsi="Consolas"/>
+          <w:b/>
+          <w:lang w:val="es-ES"/>
+        </w:rPr>
+      </w:pPr>
+    </w:p>
+    <w:p>
+      <w:pPr>
+        <w:pStyle w:val="Prrafodelista"/>
+        <w:spacing w:after="0" w:line="240" w:lineRule="auto"/>
+        <w:jc w:val="both"/>
+        <w:rPr>
+          <w:rFonts w:ascii="Consolas" w:hAnsi="Consolas"/>
+          <w:b/>
+          <w:lang w:val="es-ES"/>
+        </w:rPr>
+      </w:pPr>
+    </w:p>
+    <w:tbl>
+      <w:tblPr>
+        <w:tblStyle w:val="Tablaconcuadrcula"/>
+        <w:tblW w:w="0" w:type="auto"/>
+        <w:tblInd w:w="720" w:type="dxa"/>
+        <w:tblLook w:val="04A0" w:firstRow="1" w:lastRow="0" w:firstColumn="1" w:lastColumn="0" w:noHBand="0" w:noVBand="1"/>
+      </w:tblPr>
+      <w:tblGrid>
+        <w:gridCol w:w="1547"/>
+        <w:gridCol w:w="8071"/>
+      </w:tblGrid>
+      <w:tr>
+        <w:tc>
+          <w:tcPr>
+            <w:tcW w:w="1543" w:type="dxa"/>
+          </w:tcPr>
+          <w:p>
+            <w:pPr>
+              <w:pStyle w:val="Prrafodelista"/>
+              <w:spacing w:after="0" w:line="240" w:lineRule="auto"/>
+              <w:ind w:left="0"/>
+              <w:jc w:val="both"/>
+              <w:rPr>
+                <w:rFonts w:ascii="Consolas" w:eastAsia="Calibri" w:hAnsi="Consolas" w:cs="Times New Roman"/>
+                <w:b/>
+                <w:lang w:val="es-ES"/>
+              </w:rPr>
+            </w:pPr>
+            <w:r>
+              <w:rPr>
+                <w:rFonts w:ascii="Consolas" w:eastAsia="Calibri" w:hAnsi="Consolas" w:cs="Times New Roman"/>
+                <w:b/>
+                <w:lang w:val="es-ES"/>
+              </w:rPr>
+              <w:t>Hipótesis</w:t>
+            </w:r>
+          </w:p>
+        </w:tc>
+        <w:tc>
+          <w:tcPr>
+            <w:tcW w:w="8075" w:type="dxa"/>
+          </w:tcPr>
+          <w:p>
+            <w:pPr>
+              <w:pStyle w:val="Prrafodelista"/>
+              <w:spacing w:after="0" w:line="240" w:lineRule="auto"/>
+              <w:ind w:left="0"/>
+              <w:jc w:val="both"/>
+              <w:rPr>
+                <w:rFonts w:ascii="Consolas" w:eastAsia="Calibri" w:hAnsi="Consolas" w:cs="Times New Roman"/>
+                <w:b/>
+                <w:lang w:val="es-ES"/>
+              </w:rPr>
+            </w:pPr>
+            <w:r>
+              <w:rPr>
+                <w:rFonts w:ascii="Consolas" w:hAnsi="Consolas"/>
+                <w:b/>
+                <w:bCs/>
+                <w:color w:val="000000"/>
+              </w:rPr>
+              <w:t xml:space="preserve">[8 7 </w:t>
+            </w:r>
+            <w:r>
+              <w:rPr>
+                <w:rFonts w:ascii="Consolas" w:hAnsi="Consolas"/>
+                <w:b/>
+                <w:bCs/>
+                <w:color w:val="000000"/>
+              </w:rPr>
+              <w:t>6 5 4 9]” funciona</w:t>
+            </w:r>
+          </w:p>
+        </w:tc>
+      </w:tr>
+      <w:tr>
+        <w:tc>
+          <w:tcPr>
+            <w:tcW w:w="1543" w:type="dxa"/>
+          </w:tcPr>
+          <w:p>
+            <w:pPr>
+              <w:pStyle w:val="Prrafodelista"/>
+              <w:spacing w:after="0" w:line="240" w:lineRule="auto"/>
+              <w:ind w:left="0"/>
+              <w:jc w:val="both"/>
+              <w:rPr>
+                <w:rFonts w:ascii="Consolas" w:eastAsia="Calibri" w:hAnsi="Consolas" w:cs="Times New Roman"/>
+                <w:b/>
+                <w:lang w:val="es-ES"/>
+              </w:rPr>
+            </w:pPr>
+            <w:r>
+              <w:rPr>
+                <w:rFonts w:ascii="Consolas" w:eastAsia="Calibri" w:hAnsi="Consolas" w:cs="Times New Roman"/>
+                <w:b/>
+                <w:lang w:val="es-ES"/>
+              </w:rPr>
+              <w:t>Predicción</w:t>
+            </w:r>
+          </w:p>
+        </w:tc>
+        <w:tc>
+          <w:tcPr>
+            <w:tcW w:w="8075" w:type="dxa"/>
+          </w:tcPr>
+          <w:p>
+            <w:pPr>
+              <w:pStyle w:val="Prrafodelista"/>
+              <w:spacing w:after="0" w:line="240" w:lineRule="auto"/>
+              <w:ind w:left="0"/>
+              <w:jc w:val="both"/>
+              <w:rPr>
+                <w:rFonts w:ascii="Consolas" w:eastAsia="Calibri" w:hAnsi="Consolas" w:cs="Times New Roman"/>
+                <w:b/>
+                <w:u w:val="single"/>
+                <w:lang w:val="es-ES"/>
+              </w:rPr>
+            </w:pPr>
+            <w:r>
+              <w:rPr>
+                <w:rFonts w:ascii="Consolas" w:hAnsi="Consolas"/>
+                <w:b/>
+                <w:bCs/>
+                <w:color w:val="000000"/>
+              </w:rPr>
+              <w:t>Sa</w:t>
+            </w:r>
+            <w:r>
+              <w:rPr>
+                <w:rFonts w:ascii="Consolas" w:hAnsi="Consolas"/>
+                <w:b/>
+                <w:bCs/>
+                <w:color w:val="000000"/>
+              </w:rPr>
+              <w:t>lida es “[4 5 6 7 8 9]”</w:t>
+            </w:r>
+            <w:bookmarkStart w:id="0" w:name="_GoBack"/>
+            <w:bookmarkEnd w:id="0"/>
+          </w:p>
+        </w:tc>
+      </w:tr>
+      <w:tr>
+        <w:tc>
+          <w:tcPr>
+            <w:tcW w:w="1543" w:type="dxa"/>
+          </w:tcPr>
+          <w:p>
+            <w:pPr>
+              <w:pStyle w:val="Prrafodelista"/>
+              <w:spacing w:after="0" w:line="240" w:lineRule="auto"/>
+              <w:ind w:left="0"/>
+              <w:jc w:val="both"/>
+              <w:rPr>
+                <w:rFonts w:ascii="Consolas" w:eastAsia="Calibri" w:hAnsi="Consolas" w:cs="Times New Roman"/>
+                <w:b/>
+                <w:lang w:val="es-ES"/>
+              </w:rPr>
+            </w:pPr>
+            <w:r>
+              <w:rPr>
+                <w:rFonts w:ascii="Consolas" w:eastAsia="Calibri" w:hAnsi="Consolas" w:cs="Times New Roman"/>
+                <w:b/>
+                <w:lang w:val="es-ES"/>
+              </w:rPr>
+              <w:t>Experimento</w:t>
+            </w:r>
+          </w:p>
+        </w:tc>
+        <w:tc>
+          <w:tcPr>
+            <w:tcW w:w="8075" w:type="dxa"/>
+          </w:tcPr>
+          <w:p>
+            <w:pPr>
+              <w:pStyle w:val="Prrafodelista"/>
+              <w:spacing w:after="0" w:line="240" w:lineRule="auto"/>
+              <w:ind w:left="0"/>
+              <w:jc w:val="both"/>
+              <w:rPr>
+                <w:rFonts w:ascii="Consolas" w:eastAsia="Calibri" w:hAnsi="Consolas" w:cs="Times New Roman"/>
+                <w:b/>
+                <w:lang w:val="es-ES"/>
+              </w:rPr>
+            </w:pPr>
+            <w:r>
+              <w:rPr>
+                <w:rFonts w:ascii="Consolas" w:hAnsi="Consolas"/>
+                <w:b/>
+                <w:bCs/>
+                <w:color w:val="000000"/>
+                <w:u w:val="single"/>
+              </w:rPr>
+              <w:t>Ejecutar</w:t>
+            </w:r>
+            <w:r>
+              <w:rPr>
+                <w:rFonts w:ascii="Consolas" w:hAnsi="Consolas"/>
+                <w:b/>
+                <w:bCs/>
+                <w:color w:val="000000"/>
+              </w:rPr>
+              <w:t xml:space="preserve"> “[8 7 6 5 4 9]”</w:t>
+            </w:r>
+          </w:p>
+        </w:tc>
+      </w:tr>
+      <w:tr>
+        <w:tc>
+          <w:tcPr>
+            <w:tcW w:w="1543" w:type="dxa"/>
+          </w:tcPr>
+          <w:p>
+            <w:pPr>
+              <w:pStyle w:val="Prrafodelista"/>
+              <w:spacing w:after="0" w:line="240" w:lineRule="auto"/>
+              <w:ind w:left="0"/>
+              <w:jc w:val="both"/>
+              <w:rPr>
+                <w:rFonts w:ascii="Consolas" w:eastAsia="Calibri" w:hAnsi="Consolas" w:cs="Times New Roman"/>
+                <w:b/>
+                <w:lang w:val="es-ES"/>
+              </w:rPr>
+            </w:pPr>
+            <w:r>
+              <w:rPr>
+                <w:rFonts w:ascii="Consolas" w:eastAsia="Calibri" w:hAnsi="Consolas" w:cs="Times New Roman"/>
+                <w:b/>
+                <w:lang w:val="es-ES"/>
+              </w:rPr>
+              <w:t>Observación</w:t>
+            </w:r>
+          </w:p>
+        </w:tc>
+        <w:tc>
+          <w:tcPr>
+            <w:tcW w:w="8075" w:type="dxa"/>
+          </w:tcPr>
+          <w:p>
+            <w:pPr>
+              <w:pStyle w:val="Prrafodelista"/>
+              <w:spacing w:after="0" w:line="240" w:lineRule="auto"/>
+              <w:ind w:left="0"/>
+              <w:jc w:val="both"/>
+              <w:rPr>
+                <w:rFonts w:ascii="Consolas" w:eastAsia="Calibri" w:hAnsi="Consolas" w:cs="Times New Roman"/>
+                <w:b/>
+                <w:lang w:val="es-ES"/>
+              </w:rPr>
+            </w:pPr>
+            <w:r>
+              <w:rPr>
+                <w:rFonts w:ascii="Consolas" w:hAnsi="Consolas"/>
+                <w:b/>
+                <w:bCs/>
+                <w:color w:val="000000"/>
+              </w:rPr>
+              <w:t>La salida es “[4 5 6 7 8 9]”</w:t>
+            </w:r>
+          </w:p>
+        </w:tc>
+      </w:tr>
+      <w:tr>
+        <w:tc>
+          <w:tcPr>
+            <w:tcW w:w="1543" w:type="dxa"/>
+          </w:tcPr>
+          <w:p>
+            <w:pPr>
+              <w:pStyle w:val="Prrafodelista"/>
+              <w:spacing w:after="0" w:line="240" w:lineRule="auto"/>
+              <w:ind w:left="0"/>
+              <w:jc w:val="both"/>
+              <w:rPr>
+                <w:rFonts w:ascii="Consolas" w:eastAsia="Calibri" w:hAnsi="Consolas" w:cs="Times New Roman"/>
+                <w:b/>
+                <w:lang w:val="es-ES"/>
+              </w:rPr>
+            </w:pPr>
+            <w:r>
+              <w:rPr>
+                <w:rFonts w:ascii="Consolas" w:eastAsia="Calibri" w:hAnsi="Consolas" w:cs="Times New Roman"/>
+                <w:b/>
+                <w:lang w:val="es-ES"/>
+              </w:rPr>
+              <w:t>Conclusión</w:t>
+            </w:r>
+          </w:p>
+        </w:tc>
+        <w:tc>
+          <w:tcPr>
+            <w:tcW w:w="8075" w:type="dxa"/>
+          </w:tcPr>
+          <w:p>
+            <w:pPr>
+              <w:pStyle w:val="Prrafodelista"/>
+              <w:spacing w:after="0" w:line="240" w:lineRule="auto"/>
+              <w:ind w:left="0"/>
+              <w:jc w:val="both"/>
+              <w:rPr>
+                <w:rFonts w:ascii="Consolas" w:eastAsia="Calibri" w:hAnsi="Consolas" w:cs="Times New Roman"/>
+                <w:b/>
+                <w:lang w:val="es-ES"/>
+              </w:rPr>
+            </w:pPr>
+            <w:proofErr w:type="spellStart"/>
+            <w:r>
+              <w:rPr>
+                <w:rFonts w:ascii="Consolas" w:hAnsi="Consolas"/>
+                <w:b/>
+                <w:bCs/>
+                <w:color w:val="00B050"/>
+              </w:rPr>
+              <w:t>Hipot</w:t>
+            </w:r>
+            <w:r>
+              <w:rPr>
+                <w:rFonts w:ascii="Consolas" w:hAnsi="Consolas"/>
+                <w:b/>
+                <w:bCs/>
+                <w:color w:val="00B050"/>
+              </w:rPr>
+              <w:t>esis</w:t>
+            </w:r>
+            <w:proofErr w:type="spellEnd"/>
+            <w:r>
+              <w:rPr>
+                <w:rFonts w:ascii="Consolas" w:hAnsi="Consolas"/>
+                <w:b/>
+                <w:bCs/>
+                <w:color w:val="00B050"/>
+              </w:rPr>
+              <w:t xml:space="preserve"> confirmada</w:t>
+            </w:r>
+          </w:p>
+        </w:tc>
+      </w:tr>
+    </w:tbl>
+    <w:p>
+      <w:pPr>
+        <w:spacing w:after="0" w:line="240" w:lineRule="auto"/>
+        <w:rPr>
+          <w:rFonts w:ascii="Consolas" w:hAnsi="Consolas"/>
+          <w:b/>
+          <w:lang w:val="es-ES"/>
+        </w:rPr>
+      </w:pPr>
+    </w:p>
+    <w:p>
+      <w:pPr>
+        <w:pStyle w:val="Prrafodelista"/>
+        <w:spacing w:after="0" w:line="240" w:lineRule="auto"/>
+        <w:jc w:val="both"/>
+        <w:rPr>
+          <w:rFonts w:ascii="Consolas" w:hAnsi="Consolas"/>
+          <w:b/>
+          <w:lang w:val="es-ES"/>
+        </w:rPr>
+      </w:pPr>
+    </w:p>
+    <w:tbl>
+      <w:tblPr>
+        <w:tblStyle w:val="Tablaconcuadrcula"/>
+        <w:tblW w:w="0" w:type="auto"/>
+        <w:tblInd w:w="720" w:type="dxa"/>
+        <w:tblLook w:val="04A0" w:firstRow="1" w:lastRow="0" w:firstColumn="1" w:lastColumn="0" w:noHBand="0" w:noVBand="1"/>
+      </w:tblPr>
+      <w:tblGrid>
+        <w:gridCol w:w="1547"/>
+        <w:gridCol w:w="8071"/>
+      </w:tblGrid>
+      <w:tr>
+        <w:tc>
+          <w:tcPr>
+            <w:tcW w:w="1543" w:type="dxa"/>
+          </w:tcPr>
+          <w:p>
+            <w:pPr>
+              <w:pStyle w:val="Prrafodelista"/>
+              <w:spacing w:after="0" w:line="240" w:lineRule="auto"/>
+              <w:ind w:left="0"/>
+              <w:jc w:val="both"/>
+              <w:rPr>
+                <w:rFonts w:ascii="Consolas" w:eastAsia="Calibri" w:hAnsi="Consolas" w:cs="Times New Roman"/>
+                <w:b/>
+                <w:lang w:val="es-ES"/>
+              </w:rPr>
+            </w:pPr>
+            <w:r>
+              <w:rPr>
+                <w:rFonts w:ascii="Consolas" w:eastAsia="Calibri" w:hAnsi="Consolas" w:cs="Times New Roman"/>
+                <w:b/>
+                <w:lang w:val="es-ES"/>
+              </w:rPr>
+              <w:t>Hipótesis</w:t>
+            </w:r>
+          </w:p>
+        </w:tc>
+        <w:tc>
+          <w:tcPr>
+            <w:tcW w:w="8075" w:type="dxa"/>
+          </w:tcPr>
+          <w:p>
+            <w:pPr>
+              <w:pStyle w:val="Prrafodelista"/>
+              <w:spacing w:after="0" w:line="240" w:lineRule="auto"/>
+              <w:ind w:left="0"/>
+              <w:jc w:val="both"/>
+              <w:rPr>
+                <w:rFonts w:ascii="Consolas" w:eastAsia="Calibri" w:hAnsi="Consolas" w:cs="Times New Roman"/>
+                <w:b/>
+                <w:lang w:val="es-ES"/>
+              </w:rPr>
+            </w:pPr>
+            <w:r>
+              <w:rPr>
+                <w:rFonts w:ascii="Consolas" w:hAnsi="Consolas"/>
+                <w:b/>
+                <w:bCs/>
+                <w:color w:val="000000"/>
+              </w:rPr>
+              <w:t>Último</w:t>
+            </w:r>
+            <w:r>
+              <w:rPr>
+                <w:rFonts w:ascii="Consolas" w:hAnsi="Consolas"/>
+                <w:b/>
+                <w:bCs/>
+                <w:color w:val="000000"/>
+              </w:rPr>
+              <w:t xml:space="preserve"> término no se ordena</w:t>
+            </w:r>
+          </w:p>
+        </w:tc>
+      </w:tr>
+      <w:tr>
+        <w:tc>
+          <w:tcPr>
+            <w:tcW w:w="1543" w:type="dxa"/>
+          </w:tcPr>
+          <w:p>
+            <w:pPr>
+              <w:pStyle w:val="Prrafodelista"/>
+              <w:spacing w:after="0" w:line="240" w:lineRule="auto"/>
+              <w:ind w:left="0"/>
+              <w:jc w:val="both"/>
+              <w:rPr>
+                <w:rFonts w:ascii="Consolas" w:eastAsia="Calibri" w:hAnsi="Consolas" w:cs="Times New Roman"/>
+                <w:b/>
+                <w:lang w:val="es-ES"/>
+              </w:rPr>
+            </w:pPr>
+            <w:r>
+              <w:rPr>
+                <w:rFonts w:ascii="Consolas" w:eastAsia="Calibri" w:hAnsi="Consolas" w:cs="Times New Roman"/>
+                <w:b/>
+                <w:lang w:val="es-ES"/>
+              </w:rPr>
+              <w:t>Predicción</w:t>
+            </w:r>
+          </w:p>
+        </w:tc>
+        <w:tc>
+          <w:tcPr>
+            <w:tcW w:w="8075" w:type="dxa"/>
+          </w:tcPr>
+          <w:p>
+            <w:pPr>
+              <w:pStyle w:val="NormalWeb"/>
+              <w:spacing w:before="0" w:beforeAutospacing="0" w:after="0" w:afterAutospacing="0"/>
+              <w:ind w:left="-720" w:hanging="720"/>
+              <w:jc w:val="both"/>
+            </w:pPr>
+            <w:r>
+              <w:rPr>
+                <w:rFonts w:ascii="Consolas" w:hAnsi="Consolas"/>
+                <w:b/>
+                <w:bCs/>
+                <w:color w:val="000000"/>
+                <w:sz w:val="22"/>
+                <w:szCs w:val="22"/>
+              </w:rPr>
+              <w:t>línea “</w:t>
+            </w:r>
+            <w:proofErr w:type="spellStart"/>
+            <w:r>
+              <w:rPr>
+                <w:rFonts w:ascii="Consolas" w:hAnsi="Consolas"/>
+                <w:b/>
+                <w:bCs/>
+                <w:color w:val="000000"/>
+                <w:sz w:val="22"/>
+                <w:szCs w:val="22"/>
+              </w:rPr>
+              <w:t>for</w:t>
+            </w:r>
+            <w:proofErr w:type="spellEnd"/>
+            <w:r>
+              <w:rPr>
+                <w:rFonts w:ascii="Consolas" w:hAnsi="Consolas"/>
+                <w:b/>
+                <w:bCs/>
+                <w:color w:val="000000"/>
+                <w:sz w:val="22"/>
+                <w:szCs w:val="22"/>
+              </w:rPr>
+              <w:t xml:space="preserve"> (</w:t>
+            </w:r>
+            <w:proofErr w:type="spellStart"/>
+            <w:r>
+              <w:rPr>
+                <w:rFonts w:ascii="Consolas" w:hAnsi="Consolas"/>
+                <w:b/>
+                <w:bCs/>
+                <w:color w:val="000000"/>
+                <w:sz w:val="22"/>
+                <w:szCs w:val="22"/>
+              </w:rPr>
+              <w:t>int</w:t>
+            </w:r>
+            <w:proofErr w:type="spellEnd"/>
+            <w:r>
+              <w:rPr>
+                <w:rFonts w:ascii="Consolas" w:hAnsi="Consolas"/>
+                <w:b/>
+                <w:bCs/>
+                <w:color w:val="000000"/>
+                <w:sz w:val="22"/>
+                <w:szCs w:val="22"/>
+              </w:rPr>
+              <w:t xml:space="preserve"> </w:t>
+            </w:r>
+            <w:proofErr w:type="spellStart"/>
+            <w:r>
+              <w:rPr>
+                <w:rFonts w:ascii="Consolas" w:hAnsi="Consolas"/>
+                <w:b/>
+                <w:bCs/>
+                <w:color w:val="000000"/>
+                <w:sz w:val="22"/>
+                <w:szCs w:val="22"/>
+              </w:rPr>
+              <w:t>count</w:t>
+            </w:r>
+            <w:proofErr w:type="spellEnd"/>
+            <w:r>
+              <w:rPr>
+                <w:rFonts w:ascii="Consolas" w:hAnsi="Consolas"/>
+                <w:b/>
+                <w:bCs/>
+                <w:color w:val="000000"/>
+                <w:sz w:val="22"/>
+                <w:szCs w:val="22"/>
+              </w:rPr>
+              <w:t xml:space="preserve"> = 0; </w:t>
+            </w:r>
+            <w:proofErr w:type="spellStart"/>
+            <w:r>
+              <w:rPr>
+                <w:rFonts w:ascii="Consolas" w:hAnsi="Consolas"/>
+                <w:b/>
+                <w:bCs/>
+                <w:color w:val="000000"/>
+                <w:sz w:val="22"/>
+                <w:szCs w:val="22"/>
+              </w:rPr>
+              <w:t>count</w:t>
+            </w:r>
+            <w:proofErr w:type="spellEnd"/>
+            <w:r>
+              <w:rPr>
+                <w:rFonts w:ascii="Consolas" w:hAnsi="Consolas"/>
+                <w:b/>
+                <w:bCs/>
+                <w:color w:val="000000"/>
+                <w:sz w:val="22"/>
+                <w:szCs w:val="22"/>
+              </w:rPr>
+              <w:t xml:space="preserve"> &lt; </w:t>
+            </w:r>
+            <w:proofErr w:type="spellStart"/>
+            <w:r>
+              <w:rPr>
+                <w:rFonts w:ascii="Consolas" w:hAnsi="Consolas"/>
+                <w:b/>
+                <w:bCs/>
+                <w:color w:val="000000"/>
+                <w:sz w:val="22"/>
+                <w:szCs w:val="22"/>
+              </w:rPr>
+              <w:t>last</w:t>
+            </w:r>
+            <w:proofErr w:type="spellEnd"/>
+            <w:r>
+              <w:rPr>
+                <w:rFonts w:ascii="Consolas" w:hAnsi="Consolas"/>
+                <w:b/>
+                <w:bCs/>
+                <w:color w:val="000000"/>
+                <w:sz w:val="22"/>
+                <w:szCs w:val="22"/>
+              </w:rPr>
+              <w:t xml:space="preserve"> - 1; </w:t>
+            </w:r>
+            <w:proofErr w:type="spellStart"/>
+            <w:r>
+              <w:rPr>
+                <w:rFonts w:ascii="Consolas" w:hAnsi="Consolas"/>
+                <w:b/>
+                <w:bCs/>
+                <w:color w:val="000000"/>
+                <w:sz w:val="22"/>
+                <w:szCs w:val="22"/>
+              </w:rPr>
+              <w:t>count</w:t>
+            </w:r>
+            <w:proofErr w:type="spellEnd"/>
+            <w:r>
+              <w:rPr>
+                <w:rFonts w:ascii="Consolas" w:hAnsi="Consolas"/>
+                <w:b/>
+                <w:bCs/>
+                <w:color w:val="000000"/>
+                <w:sz w:val="22"/>
+                <w:szCs w:val="22"/>
+              </w:rPr>
+              <w:t xml:space="preserve">++) {“ del método BS, se le resta 1 a la variable </w:t>
+            </w:r>
+            <w:proofErr w:type="spellStart"/>
+            <w:r>
+              <w:rPr>
+                <w:rFonts w:ascii="Consolas" w:hAnsi="Consolas"/>
+                <w:b/>
+                <w:bCs/>
+                <w:color w:val="000000"/>
+                <w:sz w:val="22"/>
+                <w:szCs w:val="22"/>
+              </w:rPr>
+              <w:t>last</w:t>
+            </w:r>
+            <w:proofErr w:type="spellEnd"/>
+            <w:r>
+              <w:rPr>
+                <w:rFonts w:ascii="Consolas" w:hAnsi="Consolas"/>
+                <w:b/>
+                <w:bCs/>
+                <w:color w:val="000000"/>
+                <w:sz w:val="22"/>
+                <w:szCs w:val="22"/>
+              </w:rPr>
+              <w:t xml:space="preserve">, cuando al principio de la función BS ya se le había restado 1, entonces el </w:t>
+            </w:r>
+            <w:proofErr w:type="spellStart"/>
+            <w:r>
+              <w:rPr>
+                <w:rFonts w:ascii="Consolas" w:hAnsi="Consolas"/>
+                <w:b/>
+                <w:bCs/>
+                <w:color w:val="000000"/>
+                <w:sz w:val="22"/>
+                <w:szCs w:val="22"/>
+              </w:rPr>
+              <w:t>for</w:t>
+            </w:r>
+            <w:proofErr w:type="spellEnd"/>
+            <w:r>
+              <w:rPr>
+                <w:rFonts w:ascii="Consolas" w:hAnsi="Consolas"/>
+                <w:b/>
+                <w:bCs/>
+                <w:color w:val="000000"/>
+                <w:sz w:val="22"/>
+                <w:szCs w:val="22"/>
+              </w:rPr>
+              <w:t xml:space="preserve"> no recorrerá todo los elementos, dejará el último sin recorrer.</w:t>
+            </w:r>
+          </w:p>
+        </w:tc>
+      </w:tr>
+      <w:tr>
+        <w:tc>
+          <w:tcPr>
+            <w:tcW w:w="1543" w:type="dxa"/>
+          </w:tcPr>
+          <w:p>
+            <w:pPr>
+              <w:pStyle w:val="Prrafodelista"/>
+              <w:spacing w:after="0" w:line="240" w:lineRule="auto"/>
+              <w:ind w:left="0"/>
+              <w:jc w:val="both"/>
+              <w:rPr>
+                <w:rFonts w:ascii="Consolas" w:eastAsia="Calibri" w:hAnsi="Consolas" w:cs="Times New Roman"/>
+                <w:b/>
+                <w:lang w:val="es-ES"/>
+              </w:rPr>
+            </w:pPr>
+            <w:r>
+              <w:rPr>
+                <w:rFonts w:ascii="Consolas" w:eastAsia="Calibri" w:hAnsi="Consolas" w:cs="Times New Roman"/>
+                <w:b/>
+                <w:lang w:val="es-ES"/>
+              </w:rPr>
+              <w:t>Experimento</w:t>
+            </w:r>
+          </w:p>
+        </w:tc>
+        <w:tc>
+          <w:tcPr>
+            <w:tcW w:w="8075" w:type="dxa"/>
+          </w:tcPr>
+          <w:p>
+            <w:pPr>
+              <w:pStyle w:val="Prrafodelista"/>
+              <w:spacing w:after="0" w:line="240" w:lineRule="auto"/>
+              <w:ind w:left="0"/>
+              <w:jc w:val="both"/>
+              <w:rPr>
+                <w:rFonts w:ascii="Consolas" w:eastAsia="Calibri" w:hAnsi="Consolas" w:cs="Times New Roman"/>
+                <w:b/>
+                <w:lang w:val="es-ES"/>
+              </w:rPr>
+            </w:pPr>
+            <w:r>
+              <w:rPr>
+                <w:rFonts w:ascii="Consolas" w:hAnsi="Consolas"/>
+                <w:b/>
+                <w:bCs/>
+                <w:color w:val="000000"/>
+              </w:rPr>
+              <w:t>Cambi</w:t>
+            </w:r>
+            <w:r>
+              <w:rPr>
+                <w:rFonts w:ascii="Consolas" w:hAnsi="Consolas"/>
+                <w:b/>
+                <w:bCs/>
+                <w:color w:val="000000"/>
+              </w:rPr>
+              <w:t>ar “last-1” por “</w:t>
+            </w:r>
+            <w:proofErr w:type="spellStart"/>
+            <w:r>
+              <w:rPr>
+                <w:rFonts w:ascii="Consolas" w:hAnsi="Consolas"/>
+                <w:b/>
+                <w:bCs/>
+                <w:color w:val="000000"/>
+              </w:rPr>
+              <w:t>last</w:t>
+            </w:r>
+            <w:proofErr w:type="spellEnd"/>
+            <w:r>
+              <w:rPr>
+                <w:rFonts w:ascii="Consolas" w:hAnsi="Consolas"/>
+                <w:b/>
+                <w:bCs/>
+                <w:color w:val="000000"/>
+              </w:rPr>
+              <w:t>” y probar el algoritmo con los valores de entrada “[1 0 0 0 2 0 ]”</w:t>
+            </w:r>
+          </w:p>
+        </w:tc>
+      </w:tr>
+      <w:tr>
+        <w:tc>
+          <w:tcPr>
+            <w:tcW w:w="1543" w:type="dxa"/>
+          </w:tcPr>
+          <w:p>
+            <w:pPr>
+              <w:pStyle w:val="Prrafodelista"/>
+              <w:spacing w:after="0" w:line="240" w:lineRule="auto"/>
+              <w:ind w:left="0"/>
+              <w:jc w:val="both"/>
+              <w:rPr>
+                <w:rFonts w:ascii="Consolas" w:eastAsia="Calibri" w:hAnsi="Consolas" w:cs="Times New Roman"/>
+                <w:b/>
+                <w:lang w:val="es-ES"/>
+              </w:rPr>
+            </w:pPr>
+            <w:r>
+              <w:rPr>
+                <w:rFonts w:ascii="Consolas" w:eastAsia="Calibri" w:hAnsi="Consolas" w:cs="Times New Roman"/>
+                <w:b/>
+                <w:lang w:val="es-ES"/>
+              </w:rPr>
+              <w:t>Observación</w:t>
+            </w:r>
+          </w:p>
+        </w:tc>
+        <w:tc>
+          <w:tcPr>
+            <w:tcW w:w="8075" w:type="dxa"/>
+          </w:tcPr>
+          <w:p>
+            <w:pPr>
+              <w:pStyle w:val="Prrafodelista"/>
+              <w:spacing w:after="0" w:line="240" w:lineRule="auto"/>
+              <w:ind w:left="0"/>
+              <w:jc w:val="both"/>
+              <w:rPr>
+                <w:rFonts w:ascii="Consolas" w:eastAsia="Calibri" w:hAnsi="Consolas" w:cs="Times New Roman"/>
+                <w:b/>
+                <w:lang w:val="es-ES"/>
+              </w:rPr>
+            </w:pPr>
+            <w:r>
+              <w:rPr>
+                <w:rFonts w:ascii="Consolas" w:hAnsi="Consolas"/>
+                <w:b/>
+                <w:bCs/>
+                <w:color w:val="000000"/>
+              </w:rPr>
+              <w:t>obtenido la salida correcta “[0 0 0 0 1 2]”</w:t>
+            </w:r>
+          </w:p>
+        </w:tc>
+      </w:tr>
+      <w:tr>
+        <w:tc>
+          <w:tcPr>
+            <w:tcW w:w="1543" w:type="dxa"/>
+          </w:tcPr>
+          <w:p>
+            <w:pPr>
+              <w:pStyle w:val="Prrafodelista"/>
+              <w:spacing w:after="0" w:line="240" w:lineRule="auto"/>
+              <w:ind w:left="0"/>
+              <w:jc w:val="both"/>
+              <w:rPr>
+                <w:rFonts w:ascii="Consolas" w:eastAsia="Calibri" w:hAnsi="Consolas" w:cs="Times New Roman"/>
+                <w:b/>
+                <w:lang w:val="es-ES"/>
+              </w:rPr>
+            </w:pPr>
+            <w:r>
+              <w:rPr>
+                <w:rFonts w:ascii="Consolas" w:eastAsia="Calibri" w:hAnsi="Consolas" w:cs="Times New Roman"/>
+                <w:b/>
+                <w:lang w:val="es-ES"/>
+              </w:rPr>
+              <w:t>Conclusión</w:t>
+            </w:r>
+          </w:p>
+        </w:tc>
+        <w:tc>
+          <w:tcPr>
+            <w:tcW w:w="8075" w:type="dxa"/>
+          </w:tcPr>
+          <w:p>
+            <w:pPr>
+              <w:pStyle w:val="Prrafodelista"/>
+              <w:spacing w:after="0" w:line="240" w:lineRule="auto"/>
+              <w:ind w:left="0"/>
+              <w:jc w:val="both"/>
+              <w:rPr>
+                <w:rFonts w:ascii="Consolas" w:eastAsia="Calibri" w:hAnsi="Consolas" w:cs="Times New Roman"/>
+                <w:b/>
+                <w:lang w:val="es-ES"/>
+              </w:rPr>
+            </w:pPr>
+            <w:proofErr w:type="spellStart"/>
+            <w:r>
+              <w:rPr>
+                <w:rFonts w:ascii="Consolas" w:hAnsi="Consolas"/>
+                <w:b/>
+                <w:bCs/>
+                <w:color w:val="00B050"/>
+              </w:rPr>
+              <w:t>Hipot</w:t>
+            </w:r>
+            <w:r>
+              <w:rPr>
+                <w:rFonts w:ascii="Consolas" w:hAnsi="Consolas"/>
+                <w:b/>
+                <w:bCs/>
+                <w:color w:val="00B050"/>
+              </w:rPr>
+              <w:t>esis</w:t>
+            </w:r>
+            <w:proofErr w:type="spellEnd"/>
+            <w:r>
+              <w:rPr>
+                <w:rFonts w:ascii="Consolas" w:hAnsi="Consolas"/>
+                <w:b/>
+                <w:bCs/>
+                <w:color w:val="00B050"/>
+              </w:rPr>
+              <w:t xml:space="preserve"> confirmada</w:t>
+            </w:r>
+          </w:p>
+        </w:tc>
+      </w:tr>
+    </w:tbl>
+    <w:p>
+      <w:pPr>
+        <w:spacing w:after="0" w:line="240" w:lineRule="auto"/>
+        <w:rPr>
+          <w:rFonts w:ascii="Consolas" w:hAnsi="Consolas"/>
+          <w:b/>
+          <w:lang w:val="es-ES"/>
+        </w:rPr>
+      </w:pPr>
+    </w:p>
+    <w:p>
+      <w:pPr>
+        <w:spacing w:after="0" w:line="240" w:lineRule="auto"/>
+        <w:rPr>
+          <w:rFonts w:ascii="Consolas" w:hAnsi="Consolas"/>
+          <w:b/>
+          <w:lang w:val="es-ES"/>
+        </w:rPr>
+      </w:pPr>
+    </w:p>
+    <w:p>
+      <w:pPr>
+        <w:pStyle w:val="Prrafodelista"/>
+        <w:spacing w:after="0" w:line="240" w:lineRule="auto"/>
+        <w:jc w:val="both"/>
+        <w:rPr>
+          <w:rFonts w:ascii="Consolas" w:hAnsi="Consolas"/>
+          <w:b/>
+          <w:lang w:val="es-ES"/>
+        </w:rPr>
+      </w:pPr>
+      <w:r>
+        <w:rPr>
+          <w:rFonts w:ascii="Consolas" w:hAnsi="Consolas"/>
+          <w:b/>
+          <w:lang w:val="es-ES"/>
+        </w:rPr>
         <w:t xml:space="preserve">Ejercicio 2. </w:t>
       </w:r>
       <w:r>
@@ -4135,6 +5990,7 @@
                 <w:b/>
                 <w:lang w:val="es-ES"/>
               </w:rPr>
+              <w:lastRenderedPageBreak/>
               <w:t>Experimento</w:t>
             </w:r>
           </w:p>
@@ -5505,7 +7361,6 @@
                 <w:b/>
                 <w:lang w:val="es-ES"/>
               </w:rPr>
-              <w:lastRenderedPageBreak/>
               <w:t>Experimento</w:t>
             </w:r>
           </w:p>
@@ -5720,8 +7575,6 @@
         </w:rPr>
         <w:br w:type="page"/>
       </w:r>
-      <w:bookmarkStart w:id="0" w:name="_GoBack"/>
-      <w:bookmarkEnd w:id="0"/>
     </w:p>
     <w:p>
       <w:pPr>
@@ -6568,30 +8421,30 @@
         <w:rPr>
           <w:rFonts w:ascii="Consolas" w:hAnsi="Consolas"/>
           <w:b/>
-          <w:lang w:val="es-ES"/>
-        </w:rPr>
-      </w:pPr>
-      <w:r>
-        <w:rPr>
-          <w:rFonts w:ascii="Consolas" w:hAnsi="Consolas"/>
-          <w:b/>
-          <w:lang w:val="en-GB"/>
-        </w:rPr>
-        <w:tab/>
-      </w:r>
-      <w:r>
-        <w:rPr>
-          <w:rFonts w:ascii="Consolas" w:hAnsi="Consolas"/>
-          <w:b/>
-          <w:lang w:val="en-GB"/>
-        </w:rPr>
-        <w:tab/>
-      </w:r>
-      <w:r>
-        <w:rPr>
-          <w:rFonts w:ascii="Consolas" w:hAnsi="Consolas"/>
-          <w:b/>
-          <w:lang w:val="es-ES"/>
+          <w:lang w:val="en-GB"/>
+        </w:rPr>
+      </w:pPr>
+      <w:r>
+        <w:rPr>
+          <w:rFonts w:ascii="Consolas" w:hAnsi="Consolas"/>
+          <w:b/>
+          <w:lang w:val="en-GB"/>
+        </w:rPr>
+        <w:tab/>
+      </w:r>
+      <w:r>
+        <w:rPr>
+          <w:rFonts w:ascii="Consolas" w:hAnsi="Consolas"/>
+          <w:b/>
+          <w:lang w:val="en-GB"/>
+        </w:rPr>
+        <w:tab/>
+      </w:r>
+      <w:r>
+        <w:rPr>
+          <w:rFonts w:ascii="Consolas" w:hAnsi="Consolas"/>
+          <w:b/>
+          <w:lang w:val="en-GB"/>
         </w:rPr>
         <w:t>}</w:t>
       </w:r>
@@ -6613,15 +8466,15 @@
         <w:rPr>
           <w:rFonts w:ascii="Consolas" w:hAnsi="Consolas"/>
           <w:b/>
-          <w:lang w:val="es-ES"/>
-        </w:rPr>
-        <w:tab/>
-      </w:r>
-      <w:r>
-        <w:rPr>
-          <w:rFonts w:ascii="Consolas" w:hAnsi="Consolas"/>
-          <w:b/>
-          <w:lang w:val="es-ES"/>
+          <w:lang w:val="en-GB"/>
+        </w:rPr>
+        <w:tab/>
+      </w:r>
+      <w:r>
+        <w:rPr>
+          <w:rFonts w:ascii="Consolas" w:hAnsi="Consolas"/>
+          <w:b/>
+          <w:lang w:val="en-GB"/>
         </w:rPr>
         <w:tab/>
       </w:r>
@@ -7263,7 +9116,7 @@
         <w:rPr>
           <w:rFonts w:ascii="Consolas" w:hAnsi="Consolas"/>
           <w:b/>
-          <w:lang w:val="es-ES"/>
+          <w:lang w:val="en-GB"/>
         </w:rPr>
       </w:pPr>
       <w:r>
@@ -7280,7 +9133,7 @@
         <w:rPr>
           <w:rFonts w:ascii="Consolas" w:hAnsi="Consolas"/>
           <w:b/>
-          <w:lang w:val="es-ES"/>
+          <w:lang w:val="en-GB"/>
         </w:rPr>
         <w:t xml:space="preserve">* </w:t>
       </w:r>
@@ -7302,7 +9155,7 @@
         <w:rPr>
           <w:rFonts w:ascii="Consolas" w:hAnsi="Consolas"/>
           <w:b/>
-          <w:lang w:val="es-ES"/>
+          <w:lang w:val="en-GB"/>
         </w:rPr>
         <w:tab/>
         <w:t xml:space="preserve"> </w:t>
@@ -7326,7 +9179,7 @@
         <w:rPr>
           <w:rFonts w:ascii="Consolas" w:hAnsi="Consolas"/>
           <w:b/>
-          <w:lang w:val="es-ES"/>
+          <w:lang w:val="en-GB"/>
         </w:rPr>
       </w:pPr>
       <w:r>
@@ -7342,7 +9195,7 @@
         <w:rPr>
           <w:rFonts w:ascii="Consolas" w:hAnsi="Consolas"/>
           <w:b/>
-          <w:lang w:val="es-ES"/>
+          <w:lang w:val="en-GB"/>
         </w:rPr>
         <w:t>*/</w:t>
       </w:r>
@@ -7364,7 +9217,7 @@
         <w:rPr>
           <w:rFonts w:ascii="Consolas" w:hAnsi="Consolas"/>
           <w:b/>
-          <w:lang w:val="es-ES"/>
+          <w:lang w:val="en-GB"/>
         </w:rPr>
         <w:tab/>
       </w:r>
@@ -8819,16 +10672,23 @@
         <w:rPr>
           <w:rFonts w:ascii="Consolas" w:hAnsi="Consolas"/>
           <w:b/>
-          <w:lang w:val="en-GB"/>
-        </w:rPr>
-      </w:pPr>
-      <w:r>
-        <w:rPr>
-          <w:rFonts w:ascii="Consolas" w:hAnsi="Consolas"/>
-          <w:b/>
-          <w:lang w:val="en-GB"/>
-        </w:rPr>
-        <w:tab/>
+          <w:lang w:val="es-ES"/>
+        </w:rPr>
+      </w:pPr>
+      <w:r>
+        <w:rPr>
+          <w:rFonts w:ascii="Consolas" w:hAnsi="Consolas"/>
+          <w:b/>
+          <w:lang w:val="en-GB"/>
+        </w:rPr>
+        <w:tab/>
+      </w:r>
+      <w:r>
+        <w:rPr>
+          <w:rFonts w:ascii="Consolas" w:hAnsi="Consolas"/>
+          <w:b/>
+          <w:lang w:val="es-ES"/>
+        </w:rPr>
         <w:t>}</w:t>
       </w:r>
     </w:p>
@@ -8841,7 +10701,7 @@
         <w:rPr>
           <w:rFonts w:ascii="Consolas" w:hAnsi="Consolas"/>
           <w:b/>
-          <w:lang w:val="en-GB"/>
+          <w:lang w:val="es-ES"/>
         </w:rPr>
       </w:pPr>
     </w:p>
@@ -12935,18 +14795,7 @@
                 <w:shd w:val="clear" w:color="auto" w:fill="D4D4D4"/>
                 <w:lang w:val="en-GB" w:eastAsia="es-ES"/>
               </w:rPr>
-              <w:t>top</w:t>
-            </w:r>
-            <w:r>
-              <w:rPr>
-                <w:rFonts w:ascii="Consolas" w:hAnsi="Consolas" w:cs="Consolas"/>
-                <w:color w:val="0000C0"/>
-                <w:sz w:val="20"/>
-                <w:szCs w:val="20"/>
-                <w:shd w:val="clear" w:color="auto" w:fill="D4D4D4"/>
-                <w:lang w:val="en-GB" w:eastAsia="es-ES"/>
-              </w:rPr>
-              <w:t>-1</w:t>
+              <w:t>top-1</w:t>
             </w:r>
             <w:r>
               <w:rPr>
@@ -12957,18 +14806,7 @@
                 <w:shd w:val="clear" w:color="auto" w:fill="D4D4D4"/>
                 <w:lang w:val="en-GB" w:eastAsia="es-ES"/>
               </w:rPr>
-              <w:t>];</w:t>
-            </w:r>
-            <w:r>
-              <w:rPr>
-                <w:rFonts w:ascii="Consolas" w:hAnsi="Consolas" w:cs="Consolas"/>
-                <w:color w:val="000000"/>
-                <w:sz w:val="20"/>
-                <w:szCs w:val="20"/>
-                <w:shd w:val="clear" w:color="auto" w:fill="D4D4D4"/>
-                <w:lang w:val="en-GB" w:eastAsia="es-ES"/>
-              </w:rPr>
-              <w:t xml:space="preserve"> </w:t>
+              <w:t xml:space="preserve">]; </w:t>
             </w:r>
             <w:r>
               <w:rPr>
@@ -13289,15 +15127,7 @@
                 <w:b/>
                 <w:lang w:val="es-ES"/>
               </w:rPr>
-              <w:t xml:space="preserve">El programa funciona correctamente al ejecutar la entrada </w:t>
-            </w:r>
-            <w:r>
-              <w:rPr>
-                <w:rFonts w:ascii="Consolas" w:eastAsia="Calibri" w:hAnsi="Consolas" w:cs="Times New Roman"/>
-                <w:b/>
-                <w:lang w:val="es-ES"/>
-              </w:rPr>
-              <w:t>3</w:t>
+              <w:t>El programa funciona correctamente al ejecutar la entrada 3</w:t>
             </w:r>
           </w:p>
         </w:tc>
@@ -13350,23 +15180,7 @@
                 <w:b/>
                 <w:lang w:val="es-ES"/>
               </w:rPr>
-              <w:t xml:space="preserve">Si introducimos la entrada </w:t>
-            </w:r>
-            <w:r>
-              <w:rPr>
-                <w:rFonts w:ascii="Consolas" w:eastAsia="Calibri" w:hAnsi="Consolas" w:cs="Times New Roman"/>
-                <w:b/>
-                <w:lang w:val="es-ES"/>
-              </w:rPr>
-              <w:t>3</w:t>
-            </w:r>
-            <w:r>
-              <w:rPr>
-                <w:rFonts w:ascii="Consolas" w:eastAsia="Calibri" w:hAnsi="Consolas" w:cs="Times New Roman"/>
-                <w:b/>
-                <w:lang w:val="es-ES"/>
-              </w:rPr>
-              <w:t>. La pila debería funcionar correctamente</w:t>
+              <w:t>Si introducimos la entrada 3. La pila debería funcionar correctamente</w:t>
             </w:r>
           </w:p>
         </w:tc>
@@ -13420,23 +15234,7 @@
                 <w:b/>
                 <w:lang w:val="es-ES"/>
               </w:rPr>
-              <w:t xml:space="preserve">Ejecutamos el código </w:t>
-            </w:r>
-            <w:r>
-              <w:rPr>
-                <w:rFonts w:ascii="Consolas" w:eastAsia="Calibri" w:hAnsi="Consolas" w:cs="Times New Roman"/>
-                <w:b/>
-                <w:lang w:val="es-ES"/>
-              </w:rPr>
-              <w:t>con entrada 3</w:t>
-            </w:r>
-            <w:r>
-              <w:rPr>
-                <w:rFonts w:ascii="Consolas" w:eastAsia="Calibri" w:hAnsi="Consolas" w:cs="Times New Roman"/>
-                <w:b/>
-                <w:lang w:val="es-ES"/>
-              </w:rPr>
-              <w:t>.</w:t>
+              <w:t>Ejecutamos el código con entrada 3.</w:t>
             </w:r>
           </w:p>
         </w:tc>
@@ -13632,15 +15430,7 @@
                 <w:b/>
                 <w:lang w:val="es-ES"/>
               </w:rPr>
-              <w:t xml:space="preserve">El programa funciona correctamente al ejecutar la entrada </w:t>
-            </w:r>
-            <w:r>
-              <w:rPr>
-                <w:rFonts w:ascii="Consolas" w:eastAsia="Calibri" w:hAnsi="Consolas" w:cs="Times New Roman"/>
-                <w:b/>
-                <w:lang w:val="es-ES"/>
-              </w:rPr>
-              <w:t>4</w:t>
+              <w:t>El programa funciona correctamente al ejecutar la entrada 4</w:t>
             </w:r>
           </w:p>
         </w:tc>
@@ -13693,23 +15483,7 @@
                 <w:b/>
                 <w:lang w:val="es-ES"/>
               </w:rPr>
-              <w:t xml:space="preserve">Si introducimos la entrada </w:t>
-            </w:r>
-            <w:r>
-              <w:rPr>
-                <w:rFonts w:ascii="Consolas" w:eastAsia="Calibri" w:hAnsi="Consolas" w:cs="Times New Roman"/>
-                <w:b/>
-                <w:lang w:val="es-ES"/>
-              </w:rPr>
-              <w:t>4</w:t>
-            </w:r>
-            <w:r>
-              <w:rPr>
-                <w:rFonts w:ascii="Consolas" w:eastAsia="Calibri" w:hAnsi="Consolas" w:cs="Times New Roman"/>
-                <w:b/>
-                <w:lang w:val="es-ES"/>
-              </w:rPr>
-              <w:t>. La pila debería funcionar correctamente</w:t>
+              <w:t>Si introducimos la entrada 4. La pila debería funcionar correctamente</w:t>
             </w:r>
           </w:p>
         </w:tc>
@@ -13763,23 +15537,7 @@
                 <w:b/>
                 <w:lang w:val="es-ES"/>
               </w:rPr>
-              <w:t xml:space="preserve">Ejecutamos el código </w:t>
-            </w:r>
-            <w:r>
-              <w:rPr>
-                <w:rFonts w:ascii="Consolas" w:eastAsia="Calibri" w:hAnsi="Consolas" w:cs="Times New Roman"/>
-                <w:b/>
-                <w:lang w:val="es-ES"/>
-              </w:rPr>
-              <w:t>con entrada 4</w:t>
-            </w:r>
-            <w:r>
-              <w:rPr>
-                <w:rFonts w:ascii="Consolas" w:eastAsia="Calibri" w:hAnsi="Consolas" w:cs="Times New Roman"/>
-                <w:b/>
-                <w:lang w:val="es-ES"/>
-              </w:rPr>
-              <w:t>.</w:t>
+              <w:t>Ejecutamos el código con entrada 4.</w:t>
             </w:r>
           </w:p>
         </w:tc>
@@ -17962,6 +19720,22 @@
       </w:tblBorders>
     </w:tblPr>
   </w:style>
+  <w:style w:type="paragraph" w:styleId="NormalWeb">
+    <w:name w:val="Normal (Web)"/>
+    <w:basedOn w:val="Normal"/>
+    <w:uiPriority w:val="99"/>
+    <w:unhideWhenUsed/>
+    <w:rsid w:val="00CB7F6D"/>
+    <w:pPr>
+      <w:spacing w:before="100" w:beforeAutospacing="1" w:after="100" w:afterAutospacing="1" w:line="240" w:lineRule="auto"/>
+    </w:pPr>
+    <w:rPr>
+      <w:rFonts w:ascii="Times New Roman" w:eastAsia="Times New Roman" w:hAnsi="Times New Roman"/>
+      <w:sz w:val="24"/>
+      <w:szCs w:val="24"/>
+      <w:lang w:val="es-ES" w:eastAsia="es-ES"/>
+    </w:rPr>
+  </w:style>
 </w:styles>
 </file>
 
@@ -18249,18 +20023,18 @@
 </file>
 
 <file path=customXml/item1.xml><?xml version="1.0" encoding="utf-8"?>
-<p:properties xmlns:p="http://schemas.microsoft.com/office/2006/metadata/properties" xmlns:xsi="http://www.w3.org/2001/XMLSchema-instance" xmlns:pc="http://schemas.microsoft.com/office/infopath/2007/PartnerControls">
-  <documentManagement/>
-</p:properties>
-</file>
-
-<file path=customXml/item2.xml><?xml version="1.0" encoding="utf-8"?>
 <?mso-contentType ?>
 <FormTemplates xmlns="http://schemas.microsoft.com/sharepoint/v3/contenttype/forms">
   <Display>DocumentLibraryForm</Display>
   <Edit>DocumentLibraryForm</Edit>
   <New>DocumentLibraryForm</New>
 </FormTemplates>
+</file>
+
+<file path=customXml/item2.xml><?xml version="1.0" encoding="utf-8"?>
+<p:properties xmlns:p="http://schemas.microsoft.com/office/2006/metadata/properties" xmlns:xsi="http://www.w3.org/2001/XMLSchema-instance" xmlns:pc="http://schemas.microsoft.com/office/infopath/2007/PartnerControls">
+  <documentManagement/>
+</p:properties>
 </file>
 
 <file path=customXml/item3.xml><?xml version="1.0" encoding="utf-8"?>
@@ -18382,18 +20156,18 @@
 </file>
 
 <file path=customXml/itemProps1.xml><?xml version="1.0" encoding="utf-8"?>
-<ds:datastoreItem xmlns:ds="http://schemas.openxmlformats.org/officeDocument/2006/customXml" ds:itemID="{FAAE527B-6BC6-4ABD-9DA6-8159326990E3}">
+<ds:datastoreItem xmlns:ds="http://schemas.openxmlformats.org/officeDocument/2006/customXml" ds:itemID="{F8D947B2-548A-4665-AF47-1D83C4ADC989}">
   <ds:schemaRefs>
-    <ds:schemaRef ds:uri="http://schemas.microsoft.com/office/2006/metadata/properties"/>
-    <ds:schemaRef ds:uri="http://schemas.microsoft.com/office/infopath/2007/PartnerControls"/>
+    <ds:schemaRef ds:uri="http://schemas.microsoft.com/sharepoint/v3/contenttype/forms"/>
   </ds:schemaRefs>
 </ds:datastoreItem>
 </file>
 
 <file path=customXml/itemProps2.xml><?xml version="1.0" encoding="utf-8"?>
-<ds:datastoreItem xmlns:ds="http://schemas.openxmlformats.org/officeDocument/2006/customXml" ds:itemID="{F8D947B2-548A-4665-AF47-1D83C4ADC989}">
+<ds:datastoreItem xmlns:ds="http://schemas.openxmlformats.org/officeDocument/2006/customXml" ds:itemID="{FAAE527B-6BC6-4ABD-9DA6-8159326990E3}">
   <ds:schemaRefs>
-    <ds:schemaRef ds:uri="http://schemas.microsoft.com/sharepoint/v3/contenttype/forms"/>
+    <ds:schemaRef ds:uri="http://schemas.microsoft.com/office/2006/metadata/properties"/>
+    <ds:schemaRef ds:uri="http://schemas.microsoft.com/office/infopath/2007/PartnerControls"/>
   </ds:schemaRefs>
 </ds:datastoreItem>
 </file>
@@ -18415,7 +20189,7 @@
 </file>
 
 <file path=customXml/itemProps4.xml><?xml version="1.0" encoding="utf-8"?>
-<ds:datastoreItem xmlns:ds="http://schemas.openxmlformats.org/officeDocument/2006/customXml" ds:itemID="{8C32C383-089B-435D-B401-8AF89CA044BE}">
+<ds:datastoreItem xmlns:ds="http://schemas.openxmlformats.org/officeDocument/2006/customXml" ds:itemID="{4A5CDEE1-6951-40DA-B676-9E1FA3CE7124}">
   <ds:schemaRefs>
     <ds:schemaRef ds:uri="http://schemas.openxmlformats.org/officeDocument/2006/bibliography"/>
   </ds:schemaRefs>

</xml_diff>